<commit_message>
[Modify] Updates the edits for control group document.
</commit_message>
<xml_diff>
--- a/docs/Edits to control group.docx
+++ b/docs/Edits to control group.docx
@@ -1,6 +1,6 @@
 
 <file path=word/document.xml><?xml version="1.0" encoding="utf-8"?>
-<w:document xmlns:wpc="http://schemas.microsoft.com/office/word/2010/wordprocessingCanvas" xmlns:cx="http://schemas.microsoft.com/office/drawing/2014/chartex" xmlns:cx1="http://schemas.microsoft.com/office/drawing/2015/9/8/chartex" xmlns:mc="http://schemas.openxmlformats.org/markup-compatibility/2006" xmlns:o="urn:schemas-microsoft-com:office:office" xmlns:r="http://schemas.openxmlformats.org/officeDocument/2006/relationships" xmlns:m="http://schemas.openxmlformats.org/officeDocument/2006/math" xmlns:v="urn:schemas-microsoft-com:vml" xmlns:wp14="http://schemas.microsoft.com/office/word/2010/wordprocessingDrawing" xmlns:wp="http://schemas.openxmlformats.org/drawingml/2006/wordprocessingDrawing" xmlns:w10="urn:schemas-microsoft-com:office:word" xmlns:w="http://schemas.openxmlformats.org/wordprocessingml/2006/main" xmlns:w14="http://schemas.microsoft.com/office/word/2010/wordml" xmlns:w15="http://schemas.microsoft.com/office/word/2012/wordml" xmlns:w16se="http://schemas.microsoft.com/office/word/2015/wordml/symex" xmlns:wpg="http://schemas.microsoft.com/office/word/2010/wordprocessingGroup" xmlns:wpi="http://schemas.microsoft.com/office/word/2010/wordprocessingInk" xmlns:wne="http://schemas.microsoft.com/office/word/2006/wordml" xmlns:wps="http://schemas.microsoft.com/office/word/2010/wordprocessingShape" mc:Ignorable="w14 w15 w16se wp14">
+<w:document xmlns:wpc="http://schemas.microsoft.com/office/word/2010/wordprocessingCanvas" xmlns:cx="http://schemas.microsoft.com/office/drawing/2014/chartex" xmlns:cx1="http://schemas.microsoft.com/office/drawing/2015/9/8/chartex" xmlns:cx2="http://schemas.microsoft.com/office/drawing/2015/10/21/chartex" xmlns:cx3="http://schemas.microsoft.com/office/drawing/2016/5/9/chartex" xmlns:cx4="http://schemas.microsoft.com/office/drawing/2016/5/10/chartex" xmlns:cx5="http://schemas.microsoft.com/office/drawing/2016/5/11/chartex" xmlns:cx6="http://schemas.microsoft.com/office/drawing/2016/5/12/chartex" xmlns:cx7="http://schemas.microsoft.com/office/drawing/2016/5/13/chartex" xmlns:cx8="http://schemas.microsoft.com/office/drawing/2016/5/14/chartex" xmlns:mc="http://schemas.openxmlformats.org/markup-compatibility/2006" xmlns:aink="http://schemas.microsoft.com/office/drawing/2016/ink" xmlns:am3d="http://schemas.microsoft.com/office/drawing/2017/model3d" xmlns:o="urn:schemas-microsoft-com:office:office" xmlns:r="http://schemas.openxmlformats.org/officeDocument/2006/relationships" xmlns:m="http://schemas.openxmlformats.org/officeDocument/2006/math" xmlns:v="urn:schemas-microsoft-com:vml" xmlns:wp14="http://schemas.microsoft.com/office/word/2010/wordprocessingDrawing" xmlns:wp="http://schemas.openxmlformats.org/drawingml/2006/wordprocessingDrawing" xmlns:w10="urn:schemas-microsoft-com:office:word" xmlns:w="http://schemas.openxmlformats.org/wordprocessingml/2006/main" xmlns:w14="http://schemas.microsoft.com/office/word/2010/wordml" xmlns:w15="http://schemas.microsoft.com/office/word/2012/wordml" xmlns:w16cex="http://schemas.microsoft.com/office/word/2018/wordml/cex" xmlns:w16cid="http://schemas.microsoft.com/office/word/2016/wordml/cid" xmlns:w16="http://schemas.microsoft.com/office/word/2018/wordml" xmlns:w16se="http://schemas.microsoft.com/office/word/2015/wordml/symex" xmlns:wpg="http://schemas.microsoft.com/office/word/2010/wordprocessingGroup" xmlns:wpi="http://schemas.microsoft.com/office/word/2010/wordprocessingInk" xmlns:wne="http://schemas.microsoft.com/office/word/2006/wordml" xmlns:wps="http://schemas.microsoft.com/office/word/2010/wordprocessingShape" mc:Ignorable="w14 w15 w16se w16cid w16 w16cex wp14">
   <w:body>
     <w:p>
       <w:pPr>
@@ -846,10 +846,21 @@
     </w:p>
     <w:p/>
     <w:p>
-      <w:r>
+      <w:pPr>
+        <w:rPr>
+          <w:strike/>
+        </w:rPr>
+      </w:pPr>
+      <w:r>
+        <w:rPr>
+          <w:strike/>
+        </w:rPr>
         <w:t>There are two Michael Greens in the control group.</w:t>
       </w:r>
       <w:r>
+        <w:rPr>
+          <w:strike/>
+        </w:rPr>
         <w:t xml:space="preserve"> We need to keep them separate.</w:t>
       </w:r>
     </w:p>
@@ -860,14 +871,26 @@
           <w:ilvl w:val="0"/>
           <w:numId w:val="6"/>
         </w:numPr>
-      </w:pPr>
-      <w:r>
+        <w:rPr>
+          <w:strike/>
+        </w:rPr>
+      </w:pPr>
+      <w:r>
+        <w:rPr>
+          <w:strike/>
+        </w:rPr>
         <w:t>“Michael Steven Green” or “Michael S. Green”</w:t>
       </w:r>
       <w:r>
+        <w:rPr>
+          <w:strike/>
+        </w:rPr>
         <w:t xml:space="preserve"> (he is listed as “Michael Green” in JOTWELL but we are dropping those anyway)</w:t>
       </w:r>
       <w:r>
+        <w:rPr>
+          <w:strike/>
+        </w:rPr>
         <w:t xml:space="preserve"> at William &amp; Mary</w:t>
       </w:r>
     </w:p>
@@ -878,11 +901,20 @@
           <w:ilvl w:val="0"/>
           <w:numId w:val="6"/>
         </w:numPr>
-      </w:pPr>
-      <w:r>
+        <w:rPr>
+          <w:strike/>
+        </w:rPr>
+      </w:pPr>
+      <w:r>
+        <w:rPr>
+          <w:strike/>
+        </w:rPr>
         <w:t>“Michael D. Green”</w:t>
       </w:r>
       <w:r>
+        <w:rPr>
+          <w:strike/>
+        </w:rPr>
         <w:t xml:space="preserve"> at Wake Forest</w:t>
       </w:r>
     </w:p>
@@ -893,8 +925,14 @@
           <w:ilvl w:val="0"/>
           <w:numId w:val="6"/>
         </w:numPr>
-      </w:pPr>
-      <w:r>
+        <w:rPr>
+          <w:strike/>
+        </w:rPr>
+      </w:pPr>
+      <w:r>
+        <w:rPr>
+          <w:strike/>
+        </w:rPr>
         <w:t>Make sure we don’t count any articles by “Michael Z. Green”</w:t>
       </w:r>
     </w:p>
@@ -913,11 +951,16 @@
           <w:numId w:val="3"/>
         </w:numPr>
       </w:pPr>
-      <w:r>
-        <w:t xml:space="preserve">Remove </w:t>
-      </w:r>
-      <w:r>
-        <w:t>the following from control group:</w:t>
+      <w:commentRangeStart w:id="0"/>
+      <w:r>
+        <w:t>Add the following to control group:</w:t>
+      </w:r>
+      <w:commentRangeEnd w:id="0"/>
+      <w:r>
+        <w:rPr>
+          <w:rStyle w:val="CommentReference"/>
+        </w:rPr>
+        <w:commentReference w:id="0"/>
       </w:r>
     </w:p>
     <w:p>
@@ -927,15 +970,9 @@
           <w:ilvl w:val="1"/>
           <w:numId w:val="3"/>
         </w:numPr>
-        <w:rPr>
-          <w:strike/>
-        </w:rPr>
-      </w:pPr>
-      <w:r>
-        <w:rPr>
-          <w:strike/>
-        </w:rPr>
-        <w:t xml:space="preserve">“Robert Miller” </w:t>
+      </w:pPr>
+      <w:r>
+        <w:t>“Carolyn Jones” (also listed as “Carolyn C. Jones”)</w:t>
       </w:r>
     </w:p>
     <w:p>
@@ -945,15 +982,9 @@
           <w:ilvl w:val="1"/>
           <w:numId w:val="3"/>
         </w:numPr>
-        <w:rPr>
-          <w:strike/>
-        </w:rPr>
-      </w:pPr>
-      <w:r>
-        <w:rPr>
-          <w:strike/>
-        </w:rPr>
-        <w:t xml:space="preserve">“David Hoffman” </w:t>
+      </w:pPr>
+      <w:r>
+        <w:t>“Anita L. Allen”</w:t>
       </w:r>
     </w:p>
     <w:p>
@@ -963,15 +994,17 @@
           <w:ilvl w:val="1"/>
           <w:numId w:val="3"/>
         </w:numPr>
-        <w:rPr>
-          <w:strike/>
-        </w:rPr>
-      </w:pPr>
-      <w:r>
-        <w:rPr>
-          <w:strike/>
-        </w:rPr>
-        <w:t xml:space="preserve">“Susan Morse” </w:t>
+      </w:pPr>
+      <w:r>
+        <w:t xml:space="preserve">“Angela </w:t>
+      </w:r>
+      <w:proofErr w:type="spellStart"/>
+      <w:r>
+        <w:t>Littwin</w:t>
+      </w:r>
+      <w:proofErr w:type="spellEnd"/>
+      <w:r>
+        <w:t>”</w:t>
       </w:r>
     </w:p>
     <w:p>
@@ -981,15 +1014,9 @@
           <w:ilvl w:val="1"/>
           <w:numId w:val="3"/>
         </w:numPr>
-        <w:rPr>
-          <w:strike/>
-        </w:rPr>
-      </w:pPr>
-      <w:r>
-        <w:rPr>
-          <w:strike/>
-        </w:rPr>
-        <w:t xml:space="preserve">“Andrea Johnson” </w:t>
+      </w:pPr>
+      <w:r>
+        <w:t>“Brant T. Lee”</w:t>
       </w:r>
     </w:p>
     <w:p>
@@ -999,15 +1026,9 @@
           <w:ilvl w:val="1"/>
           <w:numId w:val="3"/>
         </w:numPr>
-        <w:rPr>
-          <w:strike/>
-        </w:rPr>
-      </w:pPr>
-      <w:r>
-        <w:rPr>
-          <w:strike/>
-        </w:rPr>
-        <w:t xml:space="preserve">“Darcy Kirk” </w:t>
+      </w:pPr>
+      <w:r>
+        <w:t>“Robert Birmingham” (also “Robert L. Birmingham”)</w:t>
       </w:r>
     </w:p>
     <w:p>
@@ -1017,15 +1038,41 @@
           <w:ilvl w:val="1"/>
           <w:numId w:val="3"/>
         </w:numPr>
-        <w:rPr>
-          <w:strike/>
-        </w:rPr>
-      </w:pPr>
-      <w:r>
-        <w:rPr>
-          <w:strike/>
-        </w:rPr>
-        <w:t xml:space="preserve">“Grace Tonner” </w:t>
+      </w:pPr>
+      <w:r>
+        <w:t>“</w:t>
+      </w:r>
+      <w:proofErr w:type="spellStart"/>
+      <w:r>
+        <w:t>Shauhin</w:t>
+      </w:r>
+      <w:proofErr w:type="spellEnd"/>
+      <w:r>
+        <w:t xml:space="preserve"> </w:t>
+      </w:r>
+      <w:proofErr w:type="spellStart"/>
+      <w:r>
+        <w:t>Talesh</w:t>
+      </w:r>
+      <w:proofErr w:type="spellEnd"/>
+      <w:r>
+        <w:t>” (also “</w:t>
+      </w:r>
+      <w:proofErr w:type="spellStart"/>
+      <w:r>
+        <w:t>Shauhin</w:t>
+      </w:r>
+      <w:proofErr w:type="spellEnd"/>
+      <w:r>
+        <w:t xml:space="preserve"> A. </w:t>
+      </w:r>
+      <w:proofErr w:type="spellStart"/>
+      <w:r>
+        <w:t>Talesh</w:t>
+      </w:r>
+      <w:proofErr w:type="spellEnd"/>
+      <w:r>
+        <w:t>”)</w:t>
       </w:r>
     </w:p>
     <w:p>
@@ -1035,15 +1082,9 @@
           <w:ilvl w:val="1"/>
           <w:numId w:val="3"/>
         </w:numPr>
-        <w:rPr>
-          <w:strike/>
-        </w:rPr>
-      </w:pPr>
-      <w:r>
-        <w:rPr>
-          <w:strike/>
-        </w:rPr>
-        <w:t xml:space="preserve">“Allen Snyder” </w:t>
+      </w:pPr>
+      <w:r>
+        <w:t>“Gail Heriot” (also “Gail L. Heriot”)</w:t>
       </w:r>
     </w:p>
     <w:p>
@@ -1053,15 +1094,9 @@
           <w:ilvl w:val="1"/>
           <w:numId w:val="3"/>
         </w:numPr>
-        <w:rPr>
-          <w:strike/>
-        </w:rPr>
-      </w:pPr>
-      <w:r>
-        <w:rPr>
-          <w:strike/>
-        </w:rPr>
-        <w:t xml:space="preserve">“John Edwards” </w:t>
+      </w:pPr>
+      <w:r>
+        <w:t>“Keith Miller” (use Hein author profile for “Keith Charles Miller”)</w:t>
       </w:r>
     </w:p>
     <w:p>
@@ -1071,456 +1106,9 @@
           <w:ilvl w:val="1"/>
           <w:numId w:val="3"/>
         </w:numPr>
-        <w:rPr>
-          <w:strike/>
-        </w:rPr>
-      </w:pPr>
-      <w:r>
-        <w:rPr>
-          <w:strike/>
-        </w:rPr>
-        <w:t xml:space="preserve">“James Ryan” </w:t>
-      </w:r>
-    </w:p>
-    <w:p>
-      <w:pPr>
-        <w:pStyle w:val="ListParagraph"/>
-        <w:numPr>
-          <w:ilvl w:val="1"/>
-          <w:numId w:val="3"/>
-        </w:numPr>
-        <w:rPr>
-          <w:strike/>
-        </w:rPr>
-      </w:pPr>
-      <w:r>
-        <w:rPr>
-          <w:strike/>
-        </w:rPr>
-        <w:t xml:space="preserve">“James Wren” </w:t>
-      </w:r>
-    </w:p>
-    <w:p>
-      <w:pPr>
-        <w:pStyle w:val="ListParagraph"/>
-        <w:numPr>
-          <w:ilvl w:val="1"/>
-          <w:numId w:val="3"/>
-        </w:numPr>
-        <w:rPr>
-          <w:strike/>
-        </w:rPr>
-      </w:pPr>
-      <w:r>
-        <w:rPr>
-          <w:strike/>
-        </w:rPr>
-        <w:t>“</w:t>
-      </w:r>
-      <w:r>
-        <w:rPr>
-          <w:strike/>
-        </w:rPr>
-        <w:t>David Cleveland</w:t>
-      </w:r>
-      <w:r>
-        <w:rPr>
-          <w:strike/>
-        </w:rPr>
-        <w:t xml:space="preserve">” </w:t>
-      </w:r>
-    </w:p>
-    <w:p>
-      <w:pPr>
-        <w:pStyle w:val="ListParagraph"/>
-        <w:numPr>
-          <w:ilvl w:val="1"/>
-          <w:numId w:val="3"/>
-        </w:numPr>
-        <w:rPr>
-          <w:strike/>
-        </w:rPr>
-      </w:pPr>
-      <w:r>
-        <w:rPr>
-          <w:strike/>
-        </w:rPr>
-        <w:t>“</w:t>
-      </w:r>
-      <w:r>
-        <w:rPr>
-          <w:strike/>
-        </w:rPr>
-        <w:t xml:space="preserve">Lisa </w:t>
-      </w:r>
-      <w:proofErr w:type="spellStart"/>
-      <w:r>
-        <w:rPr>
-          <w:strike/>
-        </w:rPr>
-        <w:t>Litwiller</w:t>
-      </w:r>
-      <w:proofErr w:type="spellEnd"/>
-      <w:r>
-        <w:rPr>
-          <w:strike/>
-        </w:rPr>
-        <w:t xml:space="preserve">” </w:t>
-      </w:r>
-    </w:p>
-    <w:p>
-      <w:pPr>
-        <w:pStyle w:val="ListParagraph"/>
-        <w:numPr>
-          <w:ilvl w:val="1"/>
-          <w:numId w:val="3"/>
-        </w:numPr>
-        <w:rPr>
-          <w:strike/>
-        </w:rPr>
-      </w:pPr>
-      <w:r>
-        <w:rPr>
-          <w:strike/>
-        </w:rPr>
-        <w:t>“Carol Newman”</w:t>
-      </w:r>
-    </w:p>
-    <w:p>
-      <w:pPr>
-        <w:pStyle w:val="ListParagraph"/>
-        <w:numPr>
-          <w:ilvl w:val="1"/>
-          <w:numId w:val="3"/>
-        </w:numPr>
-        <w:rPr>
-          <w:strike/>
-        </w:rPr>
-      </w:pPr>
-      <w:r>
-        <w:rPr>
-          <w:strike/>
-        </w:rPr>
-        <w:t>“Monroe Freedman”</w:t>
-      </w:r>
-    </w:p>
-    <w:p>
-      <w:pPr>
-        <w:pStyle w:val="ListParagraph"/>
-        <w:numPr>
-          <w:ilvl w:val="1"/>
-          <w:numId w:val="3"/>
-        </w:numPr>
-        <w:rPr>
-          <w:strike/>
-        </w:rPr>
-      </w:pPr>
-      <w:r>
-        <w:rPr>
-          <w:strike/>
-        </w:rPr>
-        <w:t>“Allen Snyder”</w:t>
-      </w:r>
-    </w:p>
-    <w:p>
-      <w:pPr>
-        <w:pStyle w:val="ListParagraph"/>
-        <w:numPr>
-          <w:ilvl w:val="0"/>
-          <w:numId w:val="3"/>
-        </w:numPr>
-      </w:pPr>
-      <w:commentRangeStart w:id="0"/>
-      <w:r>
-        <w:t>Add the following to control group:</w:t>
-      </w:r>
-      <w:commentRangeEnd w:id="0"/>
-      <w:r>
-        <w:rPr>
-          <w:rStyle w:val="CommentReference"/>
-        </w:rPr>
-        <w:commentReference w:id="0"/>
-      </w:r>
-    </w:p>
-    <w:p>
-      <w:pPr>
-        <w:pStyle w:val="ListParagraph"/>
-        <w:numPr>
-          <w:ilvl w:val="1"/>
-          <w:numId w:val="3"/>
-        </w:numPr>
-      </w:pPr>
-      <w:r>
-        <w:t>“Carolyn Jones” (also listed as “Carolyn C. Jones”)</w:t>
-      </w:r>
-    </w:p>
-    <w:p>
-      <w:pPr>
-        <w:pStyle w:val="ListParagraph"/>
-        <w:numPr>
-          <w:ilvl w:val="1"/>
-          <w:numId w:val="3"/>
-        </w:numPr>
-      </w:pPr>
-      <w:r>
-        <w:t>“Anita L. Allen”</w:t>
-      </w:r>
-    </w:p>
-    <w:p>
-      <w:pPr>
-        <w:pStyle w:val="ListParagraph"/>
-        <w:numPr>
-          <w:ilvl w:val="1"/>
-          <w:numId w:val="3"/>
-        </w:numPr>
-      </w:pPr>
-      <w:r>
-        <w:t xml:space="preserve">“Angela </w:t>
-      </w:r>
-      <w:proofErr w:type="spellStart"/>
-      <w:r>
-        <w:t>Littwin</w:t>
-      </w:r>
-      <w:proofErr w:type="spellEnd"/>
-      <w:r>
-        <w:t>”</w:t>
-      </w:r>
-    </w:p>
-    <w:p>
-      <w:pPr>
-        <w:pStyle w:val="ListParagraph"/>
-        <w:numPr>
-          <w:ilvl w:val="1"/>
-          <w:numId w:val="3"/>
-        </w:numPr>
-      </w:pPr>
-      <w:r>
-        <w:t>“Brant T. Lee”</w:t>
-      </w:r>
-    </w:p>
-    <w:p>
-      <w:pPr>
-        <w:pStyle w:val="ListParagraph"/>
-        <w:numPr>
-          <w:ilvl w:val="1"/>
-          <w:numId w:val="3"/>
-        </w:numPr>
-      </w:pPr>
-      <w:r>
-        <w:t>“Robert Birmingham” (also “Robert L. Birmingham”)</w:t>
-      </w:r>
-    </w:p>
-    <w:p>
-      <w:pPr>
-        <w:pStyle w:val="ListParagraph"/>
-        <w:numPr>
-          <w:ilvl w:val="1"/>
-          <w:numId w:val="3"/>
-        </w:numPr>
-      </w:pPr>
-      <w:r>
-        <w:t>“</w:t>
-      </w:r>
-      <w:proofErr w:type="spellStart"/>
-      <w:r>
-        <w:t>Shauhin</w:t>
-      </w:r>
-      <w:proofErr w:type="spellEnd"/>
-      <w:r>
-        <w:t xml:space="preserve"> </w:t>
-      </w:r>
-      <w:proofErr w:type="spellStart"/>
-      <w:r>
-        <w:t>Talesh</w:t>
-      </w:r>
-      <w:proofErr w:type="spellEnd"/>
-      <w:r>
-        <w:t>” (also “</w:t>
-      </w:r>
-      <w:proofErr w:type="spellStart"/>
-      <w:r>
-        <w:t>Shauhin</w:t>
-      </w:r>
-      <w:proofErr w:type="spellEnd"/>
-      <w:r>
-        <w:t xml:space="preserve"> A. </w:t>
-      </w:r>
-      <w:proofErr w:type="spellStart"/>
-      <w:r>
-        <w:t>Talesh</w:t>
-      </w:r>
-      <w:proofErr w:type="spellEnd"/>
-      <w:r>
-        <w:t>”)</w:t>
-      </w:r>
-    </w:p>
-    <w:p>
-      <w:pPr>
-        <w:pStyle w:val="ListParagraph"/>
-        <w:numPr>
-          <w:ilvl w:val="1"/>
-          <w:numId w:val="3"/>
-        </w:numPr>
-      </w:pPr>
-      <w:r>
-        <w:t>“Gail Heriot” (also “Gail L. Heriot”)</w:t>
-      </w:r>
-    </w:p>
-    <w:p>
-      <w:pPr>
-        <w:pStyle w:val="ListParagraph"/>
-        <w:numPr>
-          <w:ilvl w:val="1"/>
-          <w:numId w:val="3"/>
-        </w:numPr>
-      </w:pPr>
-      <w:r>
-        <w:t>“Keith Miller” (use Hein author profile for “Keith Charles Miller”)</w:t>
-      </w:r>
-    </w:p>
-    <w:p>
-      <w:pPr>
-        <w:pStyle w:val="ListParagraph"/>
-        <w:numPr>
-          <w:ilvl w:val="1"/>
-          <w:numId w:val="3"/>
-        </w:numPr>
       </w:pPr>
       <w:r>
         <w:t xml:space="preserve">“Steven Walt” (use </w:t>
-      </w:r>
-      <w:hyperlink r:id="rId7" w:history="1">
-        <w:r>
-          <w:rPr>
-            <w:rStyle w:val="Hyperlink"/>
-          </w:rPr>
-          <w:t>this</w:t>
-        </w:r>
-      </w:hyperlink>
-      <w:r>
-        <w:t xml:space="preserve"> author page)</w:t>
-      </w:r>
-    </w:p>
-    <w:p>
-      <w:pPr>
-        <w:pStyle w:val="ListParagraph"/>
-        <w:numPr>
-          <w:ilvl w:val="1"/>
-          <w:numId w:val="3"/>
-        </w:numPr>
-      </w:pPr>
-      <w:r>
-        <w:t xml:space="preserve">“Brian </w:t>
-      </w:r>
-      <w:proofErr w:type="spellStart"/>
-      <w:r>
-        <w:t>Serr</w:t>
-      </w:r>
-      <w:proofErr w:type="spellEnd"/>
-      <w:r>
-        <w:t xml:space="preserve">” (also “Brian J. </w:t>
-      </w:r>
-      <w:proofErr w:type="spellStart"/>
-      <w:r>
-        <w:t>Serr</w:t>
-      </w:r>
-      <w:proofErr w:type="spellEnd"/>
-      <w:r>
-        <w:t>”)</w:t>
-      </w:r>
-    </w:p>
-    <w:p>
-      <w:pPr>
-        <w:pStyle w:val="ListParagraph"/>
-        <w:numPr>
-          <w:ilvl w:val="1"/>
-          <w:numId w:val="3"/>
-        </w:numPr>
-      </w:pPr>
-      <w:r>
-        <w:t>“Christopher Robertson” (also Christopher T. Robertson”)</w:t>
-      </w:r>
-    </w:p>
-    <w:p>
-      <w:pPr>
-        <w:pStyle w:val="ListParagraph"/>
-        <w:numPr>
-          <w:ilvl w:val="1"/>
-          <w:numId w:val="3"/>
-        </w:numPr>
-      </w:pPr>
-      <w:r>
-        <w:t xml:space="preserve">“Jeremy </w:t>
-      </w:r>
-      <w:proofErr w:type="spellStart"/>
-      <w:r>
-        <w:t>Telman</w:t>
-      </w:r>
-      <w:proofErr w:type="spellEnd"/>
-      <w:r>
-        <w:t xml:space="preserve">” (also “D. A. Jeremy </w:t>
-      </w:r>
-      <w:proofErr w:type="spellStart"/>
-      <w:r>
-        <w:t>Telman</w:t>
-      </w:r>
-      <w:proofErr w:type="spellEnd"/>
-      <w:r>
-        <w:t>”)</w:t>
-      </w:r>
-    </w:p>
-    <w:p>
-      <w:pPr>
-        <w:pStyle w:val="ListParagraph"/>
-        <w:numPr>
-          <w:ilvl w:val="1"/>
-          <w:numId w:val="3"/>
-        </w:numPr>
-      </w:pPr>
-      <w:r>
-        <w:t>“Kurt Eggert”</w:t>
-      </w:r>
-    </w:p>
-    <w:p>
-      <w:pPr>
-        <w:pStyle w:val="ListParagraph"/>
-        <w:numPr>
-          <w:ilvl w:val="1"/>
-          <w:numId w:val="3"/>
-        </w:numPr>
-      </w:pPr>
-      <w:r>
-        <w:t>“David M. English”</w:t>
-      </w:r>
-    </w:p>
-    <w:p>
-      <w:pPr>
-        <w:pStyle w:val="ListParagraph"/>
-        <w:numPr>
-          <w:ilvl w:val="1"/>
-          <w:numId w:val="3"/>
-        </w:numPr>
-      </w:pPr>
-      <w:r>
-        <w:t xml:space="preserve">“Thomas </w:t>
-      </w:r>
-      <w:r>
-        <w:t xml:space="preserve">A. </w:t>
-      </w:r>
-      <w:r>
-        <w:t>Lambert”</w:t>
-      </w:r>
-    </w:p>
-    <w:p>
-      <w:pPr>
-        <w:pStyle w:val="ListParagraph"/>
-        <w:numPr>
-          <w:ilvl w:val="1"/>
-          <w:numId w:val="3"/>
-        </w:numPr>
-      </w:pPr>
-      <w:r>
-        <w:t xml:space="preserve">“Robert T. Anderson” (use </w:t>
       </w:r>
       <w:hyperlink r:id="rId8" w:history="1">
         <w:r>
@@ -1543,7 +1131,23 @@
         </w:numPr>
       </w:pPr>
       <w:r>
-        <w:t>“Kevin Govern” (also “Kevin H. Govern” and “Kevin Hugh Govern”)</w:t>
+        <w:t xml:space="preserve">“Brian </w:t>
+      </w:r>
+      <w:proofErr w:type="spellStart"/>
+      <w:r>
+        <w:t>Serr</w:t>
+      </w:r>
+      <w:proofErr w:type="spellEnd"/>
+      <w:r>
+        <w:t xml:space="preserve">” (also “Brian J. </w:t>
+      </w:r>
+      <w:proofErr w:type="spellStart"/>
+      <w:r>
+        <w:t>Serr</w:t>
+      </w:r>
+      <w:proofErr w:type="spellEnd"/>
+      <w:r>
+        <w:t>”)</w:t>
       </w:r>
     </w:p>
     <w:p>
@@ -1555,23 +1159,7 @@
         </w:numPr>
       </w:pPr>
       <w:r>
-        <w:t xml:space="preserve">“Anthony </w:t>
-      </w:r>
-      <w:proofErr w:type="spellStart"/>
-      <w:r>
-        <w:t>Sebok</w:t>
-      </w:r>
-      <w:proofErr w:type="spellEnd"/>
-      <w:r>
-        <w:t xml:space="preserve">” (also “Anthony J. </w:t>
-      </w:r>
-      <w:proofErr w:type="spellStart"/>
-      <w:r>
-        <w:t>Sebok</w:t>
-      </w:r>
-      <w:proofErr w:type="spellEnd"/>
-      <w:r>
-        <w:t>”)</w:t>
+        <w:t>“Christopher Robertson” (also Christopher T. Robertson”)</w:t>
       </w:r>
     </w:p>
     <w:p>
@@ -1583,7 +1171,77 @@
         </w:numPr>
       </w:pPr>
       <w:r>
-        <w:t xml:space="preserve">“Katherine Shaw” (use </w:t>
+        <w:t xml:space="preserve">“Jeremy </w:t>
+      </w:r>
+      <w:proofErr w:type="spellStart"/>
+      <w:r>
+        <w:t>Telman</w:t>
+      </w:r>
+      <w:proofErr w:type="spellEnd"/>
+      <w:r>
+        <w:t xml:space="preserve">” (also “D. A. Jeremy </w:t>
+      </w:r>
+      <w:proofErr w:type="spellStart"/>
+      <w:r>
+        <w:t>Telman</w:t>
+      </w:r>
+      <w:proofErr w:type="spellEnd"/>
+      <w:r>
+        <w:t>”)</w:t>
+      </w:r>
+    </w:p>
+    <w:p>
+      <w:pPr>
+        <w:pStyle w:val="ListParagraph"/>
+        <w:numPr>
+          <w:ilvl w:val="1"/>
+          <w:numId w:val="3"/>
+        </w:numPr>
+      </w:pPr>
+      <w:r>
+        <w:t>“Kurt Eggert”</w:t>
+      </w:r>
+    </w:p>
+    <w:p>
+      <w:pPr>
+        <w:pStyle w:val="ListParagraph"/>
+        <w:numPr>
+          <w:ilvl w:val="1"/>
+          <w:numId w:val="3"/>
+        </w:numPr>
+      </w:pPr>
+      <w:r>
+        <w:t>“David M. English”</w:t>
+      </w:r>
+    </w:p>
+    <w:p>
+      <w:pPr>
+        <w:pStyle w:val="ListParagraph"/>
+        <w:numPr>
+          <w:ilvl w:val="1"/>
+          <w:numId w:val="3"/>
+        </w:numPr>
+      </w:pPr>
+      <w:r>
+        <w:t xml:space="preserve">“Thomas </w:t>
+      </w:r>
+      <w:r>
+        <w:t xml:space="preserve">A. </w:t>
+      </w:r>
+      <w:r>
+        <w:t>Lambert”</w:t>
+      </w:r>
+    </w:p>
+    <w:p>
+      <w:pPr>
+        <w:pStyle w:val="ListParagraph"/>
+        <w:numPr>
+          <w:ilvl w:val="1"/>
+          <w:numId w:val="3"/>
+        </w:numPr>
+      </w:pPr>
+      <w:r>
+        <w:t xml:space="preserve">“Robert T. Anderson” (use </w:t>
       </w:r>
       <w:hyperlink r:id="rId9" w:history="1">
         <w:r>
@@ -1606,7 +1264,47 @@
         </w:numPr>
       </w:pPr>
       <w:r>
-        <w:t xml:space="preserve">“Eric Freedman” (use </w:t>
+        <w:t>“Kevin Govern” (also “Kevin H. Govern” and “Kevin Hugh Govern”)</w:t>
+      </w:r>
+    </w:p>
+    <w:p>
+      <w:pPr>
+        <w:pStyle w:val="ListParagraph"/>
+        <w:numPr>
+          <w:ilvl w:val="1"/>
+          <w:numId w:val="3"/>
+        </w:numPr>
+      </w:pPr>
+      <w:r>
+        <w:t xml:space="preserve">“Anthony </w:t>
+      </w:r>
+      <w:proofErr w:type="spellStart"/>
+      <w:r>
+        <w:t>Sebok</w:t>
+      </w:r>
+      <w:proofErr w:type="spellEnd"/>
+      <w:r>
+        <w:t xml:space="preserve">” (also “Anthony J. </w:t>
+      </w:r>
+      <w:proofErr w:type="spellStart"/>
+      <w:r>
+        <w:t>Sebok</w:t>
+      </w:r>
+      <w:proofErr w:type="spellEnd"/>
+      <w:r>
+        <w:t>”)</w:t>
+      </w:r>
+    </w:p>
+    <w:p>
+      <w:pPr>
+        <w:pStyle w:val="ListParagraph"/>
+        <w:numPr>
+          <w:ilvl w:val="1"/>
+          <w:numId w:val="3"/>
+        </w:numPr>
+      </w:pPr>
+      <w:r>
+        <w:t xml:space="preserve">“Katherine Shaw” (use </w:t>
       </w:r>
       <w:hyperlink r:id="rId10" w:history="1">
         <w:r>
@@ -1629,7 +1327,7 @@
         </w:numPr>
       </w:pPr>
       <w:r>
-        <w:t xml:space="preserve">“Andrea L. Dennis” (use </w:t>
+        <w:t xml:space="preserve">“Eric Freedman” (use </w:t>
       </w:r>
       <w:hyperlink r:id="rId11" w:history="1">
         <w:r>
@@ -1652,99 +1350,7 @@
         </w:numPr>
       </w:pPr>
       <w:r>
-        <w:t>“Ann M. Burkhart”</w:t>
-      </w:r>
-    </w:p>
-    <w:p>
-      <w:pPr>
-        <w:pStyle w:val="ListParagraph"/>
-        <w:numPr>
-          <w:ilvl w:val="1"/>
-          <w:numId w:val="3"/>
-        </w:numPr>
-      </w:pPr>
-      <w:r>
-        <w:t xml:space="preserve">“Barbara Y. </w:t>
-      </w:r>
-      <w:proofErr w:type="spellStart"/>
-      <w:r>
-        <w:t>Welke</w:t>
-      </w:r>
-      <w:proofErr w:type="spellEnd"/>
-      <w:r>
-        <w:t xml:space="preserve">” (also “Barbara Young </w:t>
-      </w:r>
-      <w:proofErr w:type="spellStart"/>
-      <w:r>
-        <w:t>Welke</w:t>
-      </w:r>
-      <w:proofErr w:type="spellEnd"/>
-      <w:r>
-        <w:t>”)</w:t>
-      </w:r>
-    </w:p>
-    <w:p>
-      <w:pPr>
-        <w:pStyle w:val="ListParagraph"/>
-        <w:numPr>
-          <w:ilvl w:val="1"/>
-          <w:numId w:val="3"/>
-        </w:numPr>
-      </w:pPr>
-      <w:r>
-        <w:t>“Andrew Chin”</w:t>
-      </w:r>
-    </w:p>
-    <w:p>
-      <w:pPr>
-        <w:pStyle w:val="ListParagraph"/>
-        <w:numPr>
-          <w:ilvl w:val="1"/>
-          <w:numId w:val="3"/>
-        </w:numPr>
-      </w:pPr>
-      <w:r>
-        <w:t>“Rick Su”</w:t>
-      </w:r>
-    </w:p>
-    <w:p>
-      <w:pPr>
-        <w:pStyle w:val="ListParagraph"/>
-        <w:numPr>
-          <w:ilvl w:val="1"/>
-          <w:numId w:val="3"/>
-        </w:numPr>
-      </w:pPr>
-      <w:r>
-        <w:t>“</w:t>
-      </w:r>
-      <w:proofErr w:type="spellStart"/>
-      <w:r>
-        <w:t>Ariela</w:t>
-      </w:r>
-      <w:proofErr w:type="spellEnd"/>
-      <w:r>
-        <w:t xml:space="preserve"> Gross” (also “</w:t>
-      </w:r>
-      <w:proofErr w:type="spellStart"/>
-      <w:r>
-        <w:t>Ariela</w:t>
-      </w:r>
-      <w:proofErr w:type="spellEnd"/>
-      <w:r>
-        <w:t xml:space="preserve"> J. Gross”)</w:t>
-      </w:r>
-    </w:p>
-    <w:p>
-      <w:pPr>
-        <w:pStyle w:val="ListParagraph"/>
-        <w:numPr>
-          <w:ilvl w:val="1"/>
-          <w:numId w:val="3"/>
-        </w:numPr>
-      </w:pPr>
-      <w:r>
-        <w:t xml:space="preserve">“Craig Allen” (use </w:t>
+        <w:t xml:space="preserve">“Andrea L. Dennis” (use </w:t>
       </w:r>
       <w:hyperlink r:id="rId12" w:history="1">
         <w:r>
@@ -1767,19 +1373,99 @@
         </w:numPr>
       </w:pPr>
       <w:r>
-        <w:t>“Scott Baker”</w:t>
-      </w:r>
-    </w:p>
-    <w:p>
-      <w:pPr>
-        <w:pStyle w:val="ListParagraph"/>
-        <w:numPr>
-          <w:ilvl w:val="2"/>
+        <w:t>“Ann M. Burkhart”</w:t>
+      </w:r>
+    </w:p>
+    <w:p>
+      <w:pPr>
+        <w:pStyle w:val="ListParagraph"/>
+        <w:numPr>
+          <w:ilvl w:val="1"/>
           <w:numId w:val="3"/>
         </w:numPr>
       </w:pPr>
       <w:r>
-        <w:t xml:space="preserve">Use </w:t>
+        <w:t xml:space="preserve">“Barbara Y. </w:t>
+      </w:r>
+      <w:proofErr w:type="spellStart"/>
+      <w:r>
+        <w:t>Welke</w:t>
+      </w:r>
+      <w:proofErr w:type="spellEnd"/>
+      <w:r>
+        <w:t xml:space="preserve">” (also “Barbara Young </w:t>
+      </w:r>
+      <w:proofErr w:type="spellStart"/>
+      <w:r>
+        <w:t>Welke</w:t>
+      </w:r>
+      <w:proofErr w:type="spellEnd"/>
+      <w:r>
+        <w:t>”)</w:t>
+      </w:r>
+    </w:p>
+    <w:p>
+      <w:pPr>
+        <w:pStyle w:val="ListParagraph"/>
+        <w:numPr>
+          <w:ilvl w:val="1"/>
+          <w:numId w:val="3"/>
+        </w:numPr>
+      </w:pPr>
+      <w:r>
+        <w:t>“Andrew Chin”</w:t>
+      </w:r>
+    </w:p>
+    <w:p>
+      <w:pPr>
+        <w:pStyle w:val="ListParagraph"/>
+        <w:numPr>
+          <w:ilvl w:val="1"/>
+          <w:numId w:val="3"/>
+        </w:numPr>
+      </w:pPr>
+      <w:r>
+        <w:t>“Rick Su”</w:t>
+      </w:r>
+    </w:p>
+    <w:p>
+      <w:pPr>
+        <w:pStyle w:val="ListParagraph"/>
+        <w:numPr>
+          <w:ilvl w:val="1"/>
+          <w:numId w:val="3"/>
+        </w:numPr>
+      </w:pPr>
+      <w:r>
+        <w:t>“</w:t>
+      </w:r>
+      <w:proofErr w:type="spellStart"/>
+      <w:r>
+        <w:t>Ariela</w:t>
+      </w:r>
+      <w:proofErr w:type="spellEnd"/>
+      <w:r>
+        <w:t xml:space="preserve"> Gross” (also “</w:t>
+      </w:r>
+      <w:proofErr w:type="spellStart"/>
+      <w:r>
+        <w:t>Ariela</w:t>
+      </w:r>
+      <w:proofErr w:type="spellEnd"/>
+      <w:r>
+        <w:t xml:space="preserve"> J. Gross”)</w:t>
+      </w:r>
+    </w:p>
+    <w:p>
+      <w:pPr>
+        <w:pStyle w:val="ListParagraph"/>
+        <w:numPr>
+          <w:ilvl w:val="1"/>
+          <w:numId w:val="3"/>
+        </w:numPr>
+      </w:pPr>
+      <w:r>
+        <w:t xml:space="preserve">“Craig Allen” (use </w:t>
       </w:r>
       <w:hyperlink r:id="rId13" w:history="1">
         <w:r>
@@ -1790,31 +1476,7 @@
         </w:r>
       </w:hyperlink>
       <w:r>
-        <w:t xml:space="preserve"> author page but exclude all articles in</w:t>
-      </w:r>
-    </w:p>
-    <w:p>
-      <w:pPr>
-        <w:pStyle w:val="ListParagraph"/>
-        <w:numPr>
-          <w:ilvl w:val="3"/>
-          <w:numId w:val="3"/>
-        </w:numPr>
-      </w:pPr>
-      <w:r>
-        <w:t>Oklahoma City University Law Review</w:t>
-      </w:r>
-    </w:p>
-    <w:p>
-      <w:pPr>
-        <w:pStyle w:val="ListParagraph"/>
-        <w:numPr>
-          <w:ilvl w:val="3"/>
-          <w:numId w:val="3"/>
-        </w:numPr>
-      </w:pPr>
-      <w:r>
-        <w:t>Judicial Review</w:t>
+        <w:t xml:space="preserve"> author page)</w:t>
       </w:r>
     </w:p>
     <w:p>
@@ -1826,20 +1488,19 @@
         </w:numPr>
       </w:pPr>
       <w:r>
-        <w:t>“Peggie R. Smith”</w:t>
-      </w:r>
-    </w:p>
-    <w:p>
-      <w:pPr>
-        <w:pStyle w:val="ListParagraph"/>
-        <w:numPr>
-          <w:ilvl w:val="1"/>
+        <w:t>“Scott Baker”</w:t>
+      </w:r>
+    </w:p>
+    <w:p>
+      <w:pPr>
+        <w:pStyle w:val="ListParagraph"/>
+        <w:numPr>
+          <w:ilvl w:val="2"/>
           <w:numId w:val="3"/>
         </w:numPr>
       </w:pPr>
       <w:r>
-        <w:lastRenderedPageBreak/>
-        <w:t xml:space="preserve">“Linda A. Malone” (use </w:t>
+        <w:t xml:space="preserve">Use </w:t>
       </w:r>
       <w:hyperlink r:id="rId14" w:history="1">
         <w:r>
@@ -1850,7 +1511,31 @@
         </w:r>
       </w:hyperlink>
       <w:r>
-        <w:t xml:space="preserve"> author page)</w:t>
+        <w:t xml:space="preserve"> author page but exclude all articles in</w:t>
+      </w:r>
+    </w:p>
+    <w:p>
+      <w:pPr>
+        <w:pStyle w:val="ListParagraph"/>
+        <w:numPr>
+          <w:ilvl w:val="3"/>
+          <w:numId w:val="3"/>
+        </w:numPr>
+      </w:pPr>
+      <w:r>
+        <w:t>Oklahoma City University Law Review</w:t>
+      </w:r>
+    </w:p>
+    <w:p>
+      <w:pPr>
+        <w:pStyle w:val="ListParagraph"/>
+        <w:numPr>
+          <w:ilvl w:val="3"/>
+          <w:numId w:val="3"/>
+        </w:numPr>
+      </w:pPr>
+      <w:r>
+        <w:t>Judicial Review</w:t>
       </w:r>
     </w:p>
     <w:p>
@@ -1862,6 +1547,41 @@
         </w:numPr>
       </w:pPr>
       <w:r>
+        <w:t>“Peggie R. Smith”</w:t>
+      </w:r>
+    </w:p>
+    <w:p>
+      <w:pPr>
+        <w:pStyle w:val="ListParagraph"/>
+        <w:numPr>
+          <w:ilvl w:val="1"/>
+          <w:numId w:val="3"/>
+        </w:numPr>
+      </w:pPr>
+      <w:r>
+        <w:t xml:space="preserve">“Linda A. Malone” (use </w:t>
+      </w:r>
+      <w:hyperlink r:id="rId15" w:history="1">
+        <w:r>
+          <w:rPr>
+            <w:rStyle w:val="Hyperlink"/>
+          </w:rPr>
+          <w:t>this</w:t>
+        </w:r>
+      </w:hyperlink>
+      <w:r>
+        <w:t xml:space="preserve"> author page)</w:t>
+      </w:r>
+    </w:p>
+    <w:p>
+      <w:pPr>
+        <w:pStyle w:val="ListParagraph"/>
+        <w:numPr>
+          <w:ilvl w:val="1"/>
+          <w:numId w:val="3"/>
+        </w:numPr>
+      </w:pPr>
+      <w:r>
         <w:t>“Nathan Oman” (also “Nathan B. Oman”)</w:t>
       </w:r>
     </w:p>
@@ -1976,6 +1696,7 @@
         </w:numPr>
       </w:pPr>
       <w:r>
+        <w:lastRenderedPageBreak/>
         <w:t>Richard Wright: (use the Hein author page for “Richard George Wright) or search for “R. George Wright”)</w:t>
       </w:r>
     </w:p>
@@ -2421,47 +2142,253 @@
         <w:rPr>
           <w:strike/>
         </w:rPr>
-        <w:t xml:space="preserve">Paul </w:t>
-      </w:r>
+        <w:t>Paul Haagen: include “Paul Haagen” and “Paul H. Haagen”</w:t>
+      </w:r>
+    </w:p>
+    <w:p>
+      <w:pPr>
+        <w:pStyle w:val="ListParagraph"/>
+        <w:numPr>
+          <w:ilvl w:val="0"/>
+          <w:numId w:val="4"/>
+        </w:numPr>
+      </w:pPr>
+      <w:r>
+        <w:t>Stephen Smith: Include only “Stephen F. Smith”</w:t>
+      </w:r>
+    </w:p>
+    <w:p>
+      <w:pPr>
+        <w:pStyle w:val="ListParagraph"/>
+        <w:numPr>
+          <w:ilvl w:val="0"/>
+          <w:numId w:val="4"/>
+        </w:numPr>
+      </w:pPr>
+      <w:r>
+        <w:t>Stephen Morse: include only “Stephen J. Morse”</w:t>
+      </w:r>
+    </w:p>
+    <w:p>
+      <w:pPr>
+        <w:pStyle w:val="ListParagraph"/>
+        <w:numPr>
+          <w:ilvl w:val="0"/>
+          <w:numId w:val="4"/>
+        </w:numPr>
+      </w:pPr>
+      <w:r>
+        <w:t xml:space="preserve">William Patton: include only “William Wesley Patton” </w:t>
+      </w:r>
+    </w:p>
+    <w:p>
+      <w:pPr>
+        <w:pStyle w:val="ListParagraph"/>
+        <w:numPr>
+          <w:ilvl w:val="0"/>
+          <w:numId w:val="4"/>
+        </w:numPr>
+        <w:rPr>
+          <w:strike/>
+        </w:rPr>
+      </w:pPr>
+      <w:r>
+        <w:rPr>
+          <w:strike/>
+        </w:rPr>
+        <w:t xml:space="preserve">Alan Williams: include only “Alan G. Williams” </w:t>
+      </w:r>
+    </w:p>
+    <w:p>
+      <w:pPr>
+        <w:pStyle w:val="ListParagraph"/>
+        <w:numPr>
+          <w:ilvl w:val="0"/>
+          <w:numId w:val="4"/>
+        </w:numPr>
+        <w:rPr>
+          <w:strike/>
+        </w:rPr>
+      </w:pPr>
+      <w:r>
+        <w:rPr>
+          <w:strike/>
+        </w:rPr>
+        <w:t xml:space="preserve">Brenda Smith: include only “Brenda V. Smith” </w:t>
+      </w:r>
+    </w:p>
+    <w:p>
+      <w:pPr>
+        <w:pStyle w:val="ListParagraph"/>
+        <w:numPr>
+          <w:ilvl w:val="0"/>
+          <w:numId w:val="4"/>
+        </w:numPr>
+        <w:rPr>
+          <w:strike/>
+        </w:rPr>
+      </w:pPr>
+      <w:r>
+        <w:rPr>
+          <w:strike/>
+        </w:rPr>
+        <w:t xml:space="preserve">John Moore: include only “John Norton Moore” </w:t>
+      </w:r>
+    </w:p>
+    <w:p>
+      <w:pPr>
+        <w:pStyle w:val="ListParagraph"/>
+        <w:numPr>
+          <w:ilvl w:val="0"/>
+          <w:numId w:val="4"/>
+        </w:numPr>
+        <w:rPr>
+          <w:strike/>
+        </w:rPr>
+      </w:pPr>
+      <w:r>
+        <w:rPr>
+          <w:strike/>
+        </w:rPr>
+        <w:t>David Walker: include only “David I. Walker”</w:t>
+      </w:r>
+    </w:p>
+    <w:p>
+      <w:pPr>
+        <w:pStyle w:val="ListParagraph"/>
+        <w:numPr>
+          <w:ilvl w:val="0"/>
+          <w:numId w:val="4"/>
+        </w:numPr>
+        <w:rPr>
+          <w:strike/>
+        </w:rPr>
+      </w:pPr>
+      <w:r>
+        <w:rPr>
+          <w:strike/>
+        </w:rPr>
+        <w:t>David Bernstein: include only “David E. Bernstein”</w:t>
+      </w:r>
+    </w:p>
+    <w:p>
+      <w:pPr>
+        <w:pStyle w:val="ListParagraph"/>
+        <w:numPr>
+          <w:ilvl w:val="0"/>
+          <w:numId w:val="4"/>
+        </w:numPr>
+        <w:rPr>
+          <w:strike/>
+        </w:rPr>
+      </w:pPr>
+      <w:r>
+        <w:rPr>
+          <w:strike/>
+        </w:rPr>
+        <w:t>Joan Howland: include “Joan S. Howland” and “Joan Sidney Howland” but not “Joan Howland”</w:t>
+      </w:r>
+    </w:p>
+    <w:p>
+      <w:pPr>
+        <w:pStyle w:val="ListParagraph"/>
+        <w:numPr>
+          <w:ilvl w:val="0"/>
+          <w:numId w:val="4"/>
+        </w:numPr>
+        <w:rPr>
+          <w:strike/>
+        </w:rPr>
+      </w:pPr>
+      <w:r>
+        <w:rPr>
+          <w:strike/>
+        </w:rPr>
+        <w:t>Mark Bonner: include only “Mark H. Bonner”</w:t>
+      </w:r>
+    </w:p>
+    <w:p>
+      <w:pPr>
+        <w:pStyle w:val="ListParagraph"/>
+        <w:numPr>
+          <w:ilvl w:val="0"/>
+          <w:numId w:val="4"/>
+        </w:numPr>
+        <w:rPr>
+          <w:strike/>
+        </w:rPr>
+      </w:pPr>
+      <w:r>
+        <w:rPr>
+          <w:strike/>
+        </w:rPr>
+        <w:t>Corinna Lain: include “Corinna Barrett Lain” and “Corinna Lain”</w:t>
+      </w:r>
+    </w:p>
+    <w:p>
+      <w:pPr>
+        <w:pStyle w:val="ListParagraph"/>
+        <w:numPr>
+          <w:ilvl w:val="0"/>
+          <w:numId w:val="4"/>
+        </w:numPr>
+        <w:rPr>
+          <w:highlight w:val="yellow"/>
+        </w:rPr>
+      </w:pPr>
       <w:proofErr w:type="spellStart"/>
       <w:r>
         <w:rPr>
-          <w:strike/>
-        </w:rPr>
-        <w:t>Haagen</w:t>
+          <w:highlight w:val="yellow"/>
+        </w:rPr>
+        <w:t>Asifa</w:t>
       </w:r>
       <w:proofErr w:type="spellEnd"/>
       <w:r>
         <w:rPr>
-          <w:strike/>
-        </w:rPr>
-        <w:t xml:space="preserve">: include “Paul </w:t>
+          <w:highlight w:val="yellow"/>
+        </w:rPr>
+        <w:t xml:space="preserve"> Quraishi: include “</w:t>
       </w:r>
       <w:proofErr w:type="spellStart"/>
       <w:r>
         <w:rPr>
-          <w:strike/>
-        </w:rPr>
-        <w:t>Haagen</w:t>
+          <w:highlight w:val="yellow"/>
+        </w:rPr>
+        <w:t>Asifa</w:t>
       </w:r>
       <w:proofErr w:type="spellEnd"/>
       <w:r>
         <w:rPr>
-          <w:strike/>
-        </w:rPr>
-        <w:t xml:space="preserve">” and “Paul H. </w:t>
+          <w:highlight w:val="yellow"/>
+        </w:rPr>
+        <w:t xml:space="preserve"> Quraishi” and “</w:t>
       </w:r>
       <w:proofErr w:type="spellStart"/>
       <w:r>
         <w:rPr>
-          <w:strike/>
-        </w:rPr>
-        <w:t>Haagen</w:t>
+          <w:highlight w:val="yellow"/>
+        </w:rPr>
+        <w:t>Asifa</w:t>
       </w:r>
       <w:proofErr w:type="spellEnd"/>
       <w:r>
         <w:rPr>
-          <w:strike/>
+          <w:highlight w:val="yellow"/>
+        </w:rPr>
+        <w:t>-Quraishi-</w:t>
+      </w:r>
+      <w:proofErr w:type="spellStart"/>
+      <w:r>
+        <w:rPr>
+          <w:highlight w:val="yellow"/>
+        </w:rPr>
+        <w:t>Landes</w:t>
+      </w:r>
+      <w:proofErr w:type="spellEnd"/>
+      <w:r>
+        <w:rPr>
+          <w:highlight w:val="yellow"/>
         </w:rPr>
         <w:t>”</w:t>
       </w:r>
@@ -2473,648 +2400,370 @@
           <w:ilvl w:val="0"/>
           <w:numId w:val="4"/>
         </w:numPr>
-      </w:pPr>
-      <w:r>
-        <w:t>Stephen Smith: Include only “Stephen F. Smith”</w:t>
-      </w:r>
-    </w:p>
-    <w:p>
-      <w:pPr>
-        <w:pStyle w:val="ListParagraph"/>
-        <w:numPr>
-          <w:ilvl w:val="0"/>
-          <w:numId w:val="4"/>
-        </w:numPr>
-      </w:pPr>
-      <w:r>
-        <w:t>Stephen Morse: include only “Stephen J. Morse”</w:t>
-      </w:r>
-    </w:p>
-    <w:p>
-      <w:pPr>
-        <w:pStyle w:val="ListParagraph"/>
-        <w:numPr>
-          <w:ilvl w:val="0"/>
-          <w:numId w:val="4"/>
-        </w:numPr>
-      </w:pPr>
-      <w:r>
-        <w:t xml:space="preserve">William Patton: include only “William Wesley Patton” </w:t>
-      </w:r>
-    </w:p>
-    <w:p>
-      <w:pPr>
-        <w:pStyle w:val="ListParagraph"/>
-        <w:numPr>
-          <w:ilvl w:val="0"/>
-          <w:numId w:val="4"/>
-        </w:numPr>
-        <w:rPr>
-          <w:strike/>
-        </w:rPr>
-      </w:pPr>
-      <w:r>
-        <w:rPr>
-          <w:strike/>
+        <w:rPr>
+          <w:strike/>
+        </w:rPr>
+      </w:pPr>
+      <w:r>
+        <w:rPr>
+          <w:strike/>
+        </w:rPr>
+        <w:t>Michael Barr: include only “Michael S. Barr”</w:t>
+      </w:r>
+    </w:p>
+    <w:p>
+      <w:pPr>
+        <w:pStyle w:val="ListParagraph"/>
+        <w:numPr>
+          <w:ilvl w:val="0"/>
+          <w:numId w:val="4"/>
+        </w:numPr>
+        <w:rPr>
+          <w:strike/>
+        </w:rPr>
+      </w:pPr>
+      <w:r>
+        <w:rPr>
+          <w:strike/>
+        </w:rPr>
+        <w:t>William Allen: include only “William T. Allen”</w:t>
+      </w:r>
+    </w:p>
+    <w:p>
+      <w:pPr>
+        <w:pStyle w:val="ListParagraph"/>
+        <w:numPr>
+          <w:ilvl w:val="0"/>
+          <w:numId w:val="4"/>
+        </w:numPr>
+        <w:rPr>
+          <w:strike/>
+        </w:rPr>
+      </w:pPr>
+      <w:r>
+        <w:rPr>
+          <w:strike/>
+        </w:rPr>
+        <w:t>John Miller: include only “John A. Miller”</w:t>
+      </w:r>
+    </w:p>
+    <w:p>
+      <w:pPr>
+        <w:pStyle w:val="ListParagraph"/>
+        <w:numPr>
+          <w:ilvl w:val="0"/>
+          <w:numId w:val="4"/>
+        </w:numPr>
+        <w:rPr>
+          <w:strike/>
+        </w:rPr>
+      </w:pPr>
+      <w:r>
+        <w:rPr>
+          <w:strike/>
+        </w:rPr>
+        <w:t>Robert Scott: include only “Robert E. Scott”</w:t>
+      </w:r>
+    </w:p>
+    <w:p>
+      <w:pPr>
+        <w:pStyle w:val="ListParagraph"/>
+        <w:numPr>
+          <w:ilvl w:val="0"/>
+          <w:numId w:val="4"/>
+        </w:numPr>
+        <w:rPr>
+          <w:strike/>
+        </w:rPr>
+      </w:pPr>
+      <w:r>
+        <w:rPr>
+          <w:strike/>
+        </w:rPr>
+        <w:t>Elizabeth Scott: include only “Elizabeth S. Scott”</w:t>
+      </w:r>
+    </w:p>
+    <w:p>
+      <w:pPr>
+        <w:pStyle w:val="ListParagraph"/>
+        <w:numPr>
+          <w:ilvl w:val="0"/>
+          <w:numId w:val="4"/>
+        </w:numPr>
+        <w:rPr>
+          <w:strike/>
+        </w:rPr>
+      </w:pPr>
+      <w:r>
+        <w:rPr>
+          <w:strike/>
+        </w:rPr>
+        <w:t>Mark Anderson: include only “Mark F. Anderson”</w:t>
+      </w:r>
+    </w:p>
+    <w:p>
+      <w:pPr>
+        <w:pStyle w:val="ListParagraph"/>
+        <w:numPr>
+          <w:ilvl w:val="0"/>
+          <w:numId w:val="4"/>
+        </w:numPr>
+        <w:rPr>
+          <w:highlight w:val="yellow"/>
+        </w:rPr>
+      </w:pPr>
+      <w:r>
+        <w:rPr>
+          <w:highlight w:val="yellow"/>
         </w:rPr>
         <w:lastRenderedPageBreak/>
-        <w:t xml:space="preserve">Alan Williams: include only “Alan G. Williams” </w:t>
-      </w:r>
-    </w:p>
-    <w:p>
-      <w:pPr>
-        <w:pStyle w:val="ListParagraph"/>
-        <w:numPr>
-          <w:ilvl w:val="0"/>
-          <w:numId w:val="4"/>
-        </w:numPr>
-        <w:rPr>
-          <w:strike/>
-        </w:rPr>
-      </w:pPr>
-      <w:r>
-        <w:rPr>
-          <w:strike/>
-        </w:rPr>
-        <w:t xml:space="preserve">Brenda Smith: include only “Brenda V. Smith” </w:t>
-      </w:r>
-    </w:p>
-    <w:p>
-      <w:pPr>
-        <w:pStyle w:val="ListParagraph"/>
-        <w:numPr>
-          <w:ilvl w:val="0"/>
-          <w:numId w:val="4"/>
-        </w:numPr>
-        <w:rPr>
-          <w:strike/>
-        </w:rPr>
-      </w:pPr>
-      <w:r>
-        <w:rPr>
-          <w:strike/>
-        </w:rPr>
-        <w:t xml:space="preserve">John Moore: include only “John Norton Moore” </w:t>
-      </w:r>
-    </w:p>
-    <w:p>
-      <w:pPr>
-        <w:pStyle w:val="ListParagraph"/>
-        <w:numPr>
-          <w:ilvl w:val="0"/>
-          <w:numId w:val="4"/>
-        </w:numPr>
-        <w:rPr>
-          <w:strike/>
-        </w:rPr>
-      </w:pPr>
-      <w:r>
-        <w:rPr>
-          <w:strike/>
-        </w:rPr>
-        <w:t>David Walker: include only “David I. Walker”</w:t>
-      </w:r>
-    </w:p>
-    <w:p>
-      <w:pPr>
-        <w:pStyle w:val="ListParagraph"/>
-        <w:numPr>
-          <w:ilvl w:val="0"/>
-          <w:numId w:val="4"/>
-        </w:numPr>
-        <w:rPr>
-          <w:strike/>
-        </w:rPr>
-      </w:pPr>
-      <w:r>
-        <w:rPr>
-          <w:strike/>
-        </w:rPr>
-        <w:t>David Bernstein: include only “David E. Bernstein”</w:t>
-      </w:r>
-    </w:p>
-    <w:p>
-      <w:pPr>
-        <w:pStyle w:val="ListParagraph"/>
-        <w:numPr>
-          <w:ilvl w:val="0"/>
-          <w:numId w:val="4"/>
-        </w:numPr>
-        <w:rPr>
-          <w:strike/>
-        </w:rPr>
-      </w:pPr>
-      <w:r>
-        <w:rPr>
-          <w:strike/>
-        </w:rPr>
-        <w:t>Joan Howland: include “Joan S. Howland” and “Joan Sidney Howland” but not “Joan Howland”</w:t>
-      </w:r>
-    </w:p>
-    <w:p>
-      <w:pPr>
-        <w:pStyle w:val="ListParagraph"/>
-        <w:numPr>
-          <w:ilvl w:val="0"/>
-          <w:numId w:val="4"/>
-        </w:numPr>
-        <w:rPr>
-          <w:strike/>
-        </w:rPr>
-      </w:pPr>
-      <w:r>
-        <w:rPr>
-          <w:strike/>
-        </w:rPr>
-        <w:t>Mark Bonner: include only “Mark H. Bonner”</w:t>
-      </w:r>
-    </w:p>
-    <w:p>
-      <w:pPr>
-        <w:pStyle w:val="ListParagraph"/>
-        <w:numPr>
-          <w:ilvl w:val="0"/>
-          <w:numId w:val="4"/>
-        </w:numPr>
-        <w:rPr>
-          <w:strike/>
-        </w:rPr>
-      </w:pPr>
-      <w:r>
-        <w:rPr>
-          <w:strike/>
-        </w:rPr>
-        <w:t>Corinna Lain: include “Corinna Barrett Lain” and “Corinna Lain”</w:t>
-      </w:r>
-    </w:p>
-    <w:p>
-      <w:pPr>
-        <w:pStyle w:val="ListParagraph"/>
-        <w:numPr>
-          <w:ilvl w:val="0"/>
-          <w:numId w:val="4"/>
-        </w:numPr>
-        <w:rPr>
+        <w:t>Christian Turner: include only “Christian Turner,” not “C. Turner”</w:t>
+      </w:r>
+    </w:p>
+    <w:p>
+      <w:pPr>
+        <w:pStyle w:val="ListParagraph"/>
+        <w:numPr>
+          <w:ilvl w:val="0"/>
+          <w:numId w:val="4"/>
+        </w:numPr>
+        <w:rPr>
+          <w:strike/>
+        </w:rPr>
+      </w:pPr>
+      <w:r>
+        <w:rPr>
+          <w:strike/>
+        </w:rPr>
+        <w:t xml:space="preserve">John </w:t>
+      </w:r>
+      <w:proofErr w:type="spellStart"/>
+      <w:r>
+        <w:rPr>
+          <w:strike/>
+        </w:rPr>
+        <w:t>Sahl</w:t>
+      </w:r>
+      <w:proofErr w:type="spellEnd"/>
+      <w:r>
+        <w:rPr>
+          <w:strike/>
+        </w:rPr>
+        <w:t xml:space="preserve">: include “John </w:t>
+      </w:r>
+      <w:proofErr w:type="spellStart"/>
+      <w:r>
+        <w:rPr>
+          <w:strike/>
+        </w:rPr>
+        <w:t>Sahl</w:t>
+      </w:r>
+      <w:proofErr w:type="spellEnd"/>
+      <w:r>
+        <w:rPr>
+          <w:strike/>
+        </w:rPr>
+        <w:t xml:space="preserve">,” “John P. </w:t>
+      </w:r>
+      <w:proofErr w:type="spellStart"/>
+      <w:r>
+        <w:rPr>
+          <w:strike/>
+        </w:rPr>
+        <w:t>Sahl</w:t>
+      </w:r>
+      <w:proofErr w:type="spellEnd"/>
+      <w:r>
+        <w:rPr>
+          <w:strike/>
+        </w:rPr>
+        <w:t xml:space="preserve">,” “Jack </w:t>
+      </w:r>
+      <w:proofErr w:type="spellStart"/>
+      <w:r>
+        <w:rPr>
+          <w:strike/>
+        </w:rPr>
+        <w:t>Sahl</w:t>
+      </w:r>
+      <w:proofErr w:type="spellEnd"/>
+      <w:r>
+        <w:rPr>
+          <w:strike/>
+        </w:rPr>
+        <w:t xml:space="preserve">,” and “Jack P. </w:t>
+      </w:r>
+      <w:proofErr w:type="spellStart"/>
+      <w:r>
+        <w:rPr>
+          <w:strike/>
+        </w:rPr>
+        <w:t>Sahl</w:t>
+      </w:r>
+      <w:proofErr w:type="spellEnd"/>
+      <w:r>
+        <w:rPr>
+          <w:strike/>
+        </w:rPr>
+        <w:t>”</w:t>
+      </w:r>
+    </w:p>
+    <w:p>
+      <w:pPr>
+        <w:pStyle w:val="ListParagraph"/>
+        <w:numPr>
+          <w:ilvl w:val="0"/>
+          <w:numId w:val="4"/>
+        </w:numPr>
+        <w:rPr>
+          <w:strike/>
+        </w:rPr>
+      </w:pPr>
+      <w:r>
+        <w:rPr>
+          <w:strike/>
+        </w:rPr>
+        <w:t>Kevin Cole: include only “Kevin Cole” (you had this right – just confirming)</w:t>
+      </w:r>
+    </w:p>
+    <w:p>
+      <w:pPr>
+        <w:pStyle w:val="ListParagraph"/>
+        <w:numPr>
+          <w:ilvl w:val="0"/>
+          <w:numId w:val="4"/>
+        </w:numPr>
+        <w:rPr>
+          <w:strike/>
+        </w:rPr>
+      </w:pPr>
+      <w:r>
+        <w:rPr>
+          <w:strike/>
+        </w:rPr>
+        <w:t>Daniel Simmons: include only “Daniel L. Simmons”</w:t>
+      </w:r>
+    </w:p>
+    <w:p>
+      <w:pPr>
+        <w:pStyle w:val="ListParagraph"/>
+        <w:numPr>
+          <w:ilvl w:val="0"/>
+          <w:numId w:val="4"/>
+        </w:numPr>
+        <w:rPr>
+          <w:strike/>
+        </w:rPr>
+      </w:pPr>
+      <w:r>
+        <w:rPr>
+          <w:strike/>
+        </w:rPr>
+        <w:t>Margaret Lewis: include only “Margaret K. Lewis”</w:t>
+      </w:r>
+    </w:p>
+    <w:p>
+      <w:pPr>
+        <w:pStyle w:val="ListParagraph"/>
+        <w:numPr>
+          <w:ilvl w:val="0"/>
+          <w:numId w:val="4"/>
+        </w:numPr>
+      </w:pPr>
+      <w:r>
+        <w:t>Kelli Williams: include “Kelli Alces Williams” and “Kelli A. Alces”</w:t>
+      </w:r>
+    </w:p>
+    <w:p>
+      <w:pPr>
+        <w:pStyle w:val="ListParagraph"/>
+        <w:numPr>
+          <w:ilvl w:val="0"/>
+          <w:numId w:val="4"/>
+        </w:numPr>
+      </w:pPr>
+      <w:r>
+        <w:t>Joel Friedman: include only “Joel William Friedman” and “Joel Wm. Friedman” NOT “Joel W. Friedman” or “Joel L. Freidman”</w:t>
+      </w:r>
+    </w:p>
+    <w:p>
+      <w:pPr>
+        <w:pStyle w:val="ListParagraph"/>
+        <w:numPr>
+          <w:ilvl w:val="0"/>
+          <w:numId w:val="4"/>
+        </w:numPr>
+        <w:rPr>
+          <w:strike/>
           <w:highlight w:val="yellow"/>
         </w:rPr>
       </w:pPr>
-      <w:proofErr w:type="spellStart"/>
       <w:r>
         <w:rPr>
           <w:highlight w:val="yellow"/>
         </w:rPr>
-        <w:t>Asifa</w:t>
-      </w:r>
-      <w:proofErr w:type="spellEnd"/>
-      <w:r>
-        <w:rPr>
+        <w:t xml:space="preserve">The articles for Adam Zimmerman are listed twice, once under “Adam Zimmerman” and another time under “Adam S. Zimmerman.” Please remove the duplicated. </w:t>
+      </w:r>
+      <w:r>
+        <w:rPr>
+          <w:strike/>
           <w:highlight w:val="yellow"/>
         </w:rPr>
-        <w:t xml:space="preserve"> </w:t>
-      </w:r>
-      <w:proofErr w:type="spellStart"/>
-      <w:r>
+        <w:t>Exclude “Adam B. Zimmerman”</w:t>
+      </w:r>
+    </w:p>
+    <w:p>
+      <w:pPr>
+        <w:pStyle w:val="ListParagraph"/>
+        <w:numPr>
+          <w:ilvl w:val="0"/>
+          <w:numId w:val="4"/>
+        </w:numPr>
+      </w:pPr>
+      <w:r>
+        <w:t>Joseph Kennedy: include only “Joseph E. Kennedy”</w:t>
+      </w:r>
+    </w:p>
+    <w:p>
+      <w:pPr>
+        <w:pStyle w:val="ListParagraph"/>
+        <w:numPr>
+          <w:ilvl w:val="0"/>
+          <w:numId w:val="4"/>
+        </w:numPr>
+      </w:pPr>
+      <w:r>
+        <w:t>Andrea Roth: include “Andrea Roth” and “Andrea L. Roth”</w:t>
+      </w:r>
+    </w:p>
+    <w:p>
+      <w:pPr>
+        <w:pStyle w:val="ListParagraph"/>
+        <w:numPr>
+          <w:ilvl w:val="0"/>
+          <w:numId w:val="4"/>
+        </w:numPr>
         <w:rPr>
           <w:highlight w:val="yellow"/>
         </w:rPr>
-        <w:t>Quraishi</w:t>
-      </w:r>
-      <w:proofErr w:type="spellEnd"/>
+      </w:pPr>
       <w:r>
         <w:rPr>
           <w:highlight w:val="yellow"/>
         </w:rPr>
-        <w:t>: include “</w:t>
-      </w:r>
-      <w:proofErr w:type="spellStart"/>
-      <w:r>
-        <w:rPr>
+        <w:t>William Carter: include only “</w:t>
+      </w:r>
+      <w:r>
+        <w:rPr>
+          <w:strike/>
           <w:highlight w:val="yellow"/>
         </w:rPr>
-        <w:t>Asifa</w:t>
-      </w:r>
-      <w:proofErr w:type="spellEnd"/>
+        <w:t>William M</w:t>
+      </w:r>
       <w:r>
         <w:rPr>
           <w:highlight w:val="yellow"/>
         </w:rPr>
-        <w:t xml:space="preserve"> </w:t>
-      </w:r>
-      <w:proofErr w:type="spellStart"/>
-      <w:r>
-        <w:rPr>
-          <w:highlight w:val="yellow"/>
-        </w:rPr>
-        <w:t>Quraishi</w:t>
-      </w:r>
-      <w:proofErr w:type="spellEnd"/>
-      <w:r>
-        <w:rPr>
-          <w:highlight w:val="yellow"/>
-        </w:rPr>
-        <w:t>” and “</w:t>
-      </w:r>
-      <w:proofErr w:type="spellStart"/>
-      <w:r>
-        <w:rPr>
-          <w:highlight w:val="yellow"/>
-        </w:rPr>
-        <w:t>Asifa-Quraishi-Landes</w:t>
-      </w:r>
-      <w:proofErr w:type="spellEnd"/>
-      <w:r>
-        <w:rPr>
-          <w:highlight w:val="yellow"/>
-        </w:rPr>
-        <w:t>”</w:t>
-      </w:r>
-    </w:p>
-    <w:p>
-      <w:pPr>
-        <w:pStyle w:val="ListParagraph"/>
-        <w:numPr>
-          <w:ilvl w:val="0"/>
-          <w:numId w:val="4"/>
-        </w:numPr>
-        <w:rPr>
-          <w:strike/>
-        </w:rPr>
-      </w:pPr>
-      <w:r>
-        <w:rPr>
-          <w:strike/>
-        </w:rPr>
-        <w:t>Michael Barr: include only “Michael S. Barr”</w:t>
-      </w:r>
-    </w:p>
-    <w:p>
-      <w:pPr>
-        <w:pStyle w:val="ListParagraph"/>
-        <w:numPr>
-          <w:ilvl w:val="0"/>
-          <w:numId w:val="4"/>
-        </w:numPr>
-        <w:rPr>
-          <w:strike/>
-        </w:rPr>
-      </w:pPr>
-      <w:r>
-        <w:rPr>
-          <w:strike/>
-        </w:rPr>
-        <w:t>William Allen: include only “William T. Allen”</w:t>
-      </w:r>
-    </w:p>
-    <w:p>
-      <w:pPr>
-        <w:pStyle w:val="ListParagraph"/>
-        <w:numPr>
-          <w:ilvl w:val="0"/>
-          <w:numId w:val="4"/>
-        </w:numPr>
-        <w:rPr>
-          <w:strike/>
-        </w:rPr>
-      </w:pPr>
-      <w:r>
-        <w:rPr>
-          <w:strike/>
-        </w:rPr>
-        <w:t>John Miller: include only “John A. Miller”</w:t>
-      </w:r>
-    </w:p>
-    <w:p>
-      <w:pPr>
-        <w:pStyle w:val="ListParagraph"/>
-        <w:numPr>
-          <w:ilvl w:val="0"/>
-          <w:numId w:val="4"/>
-        </w:numPr>
-        <w:rPr>
-          <w:strike/>
-        </w:rPr>
-      </w:pPr>
-      <w:r>
-        <w:rPr>
-          <w:strike/>
-        </w:rPr>
-        <w:t>Robert Scott: include only “Robert E. Scott”</w:t>
-      </w:r>
-    </w:p>
-    <w:p>
-      <w:pPr>
-        <w:pStyle w:val="ListParagraph"/>
-        <w:numPr>
-          <w:ilvl w:val="0"/>
-          <w:numId w:val="4"/>
-        </w:numPr>
-        <w:rPr>
-          <w:strike/>
-        </w:rPr>
-      </w:pPr>
-      <w:r>
-        <w:rPr>
-          <w:strike/>
-        </w:rPr>
-        <w:t>Elizabeth Scott: include only “Elizabeth S. Scott”</w:t>
-      </w:r>
-    </w:p>
-    <w:p>
-      <w:pPr>
-        <w:pStyle w:val="ListParagraph"/>
-        <w:numPr>
-          <w:ilvl w:val="0"/>
-          <w:numId w:val="4"/>
-        </w:numPr>
-        <w:rPr>
-          <w:strike/>
-        </w:rPr>
-      </w:pPr>
-      <w:r>
-        <w:rPr>
-          <w:strike/>
-        </w:rPr>
-        <w:t>Mark Anderson: include only “Mark F. Anderson”</w:t>
-      </w:r>
-    </w:p>
-    <w:p>
-      <w:pPr>
-        <w:pStyle w:val="ListParagraph"/>
-        <w:numPr>
-          <w:ilvl w:val="0"/>
-          <w:numId w:val="4"/>
-        </w:numPr>
-        <w:rPr>
-          <w:highlight w:val="yellow"/>
-        </w:rPr>
-      </w:pPr>
-      <w:r>
-        <w:rPr>
-          <w:highlight w:val="yellow"/>
-        </w:rPr>
-        <w:t>Christian Turner: include only “Christian Turner,” not “C. Turner”</w:t>
-      </w:r>
-    </w:p>
-    <w:p>
-      <w:pPr>
-        <w:pStyle w:val="ListParagraph"/>
-        <w:numPr>
-          <w:ilvl w:val="0"/>
-          <w:numId w:val="4"/>
-        </w:numPr>
-        <w:rPr>
-          <w:strike/>
-        </w:rPr>
-      </w:pPr>
-      <w:r>
-        <w:rPr>
-          <w:strike/>
-        </w:rPr>
-        <w:t xml:space="preserve">John </w:t>
-      </w:r>
-      <w:proofErr w:type="spellStart"/>
-      <w:r>
-        <w:rPr>
-          <w:strike/>
-        </w:rPr>
-        <w:t>Sahl</w:t>
-      </w:r>
-      <w:proofErr w:type="spellEnd"/>
-      <w:r>
-        <w:rPr>
-          <w:strike/>
-        </w:rPr>
-        <w:t xml:space="preserve">: include “John </w:t>
-      </w:r>
-      <w:proofErr w:type="spellStart"/>
-      <w:r>
-        <w:rPr>
-          <w:strike/>
-        </w:rPr>
-        <w:t>Sahl</w:t>
-      </w:r>
-      <w:proofErr w:type="spellEnd"/>
-      <w:r>
-        <w:rPr>
-          <w:strike/>
-        </w:rPr>
-        <w:t xml:space="preserve">,” “John P. </w:t>
-      </w:r>
-      <w:proofErr w:type="spellStart"/>
-      <w:r>
-        <w:rPr>
-          <w:strike/>
-        </w:rPr>
-        <w:t>Sahl</w:t>
-      </w:r>
-      <w:proofErr w:type="spellEnd"/>
-      <w:r>
-        <w:rPr>
-          <w:strike/>
-        </w:rPr>
-        <w:t xml:space="preserve">,” “Jack </w:t>
-      </w:r>
-      <w:proofErr w:type="spellStart"/>
-      <w:r>
-        <w:rPr>
-          <w:strike/>
-        </w:rPr>
-        <w:t>Sahl</w:t>
-      </w:r>
-      <w:proofErr w:type="spellEnd"/>
-      <w:r>
-        <w:rPr>
-          <w:strike/>
-        </w:rPr>
-        <w:t xml:space="preserve">,” and “Jack P. </w:t>
-      </w:r>
-      <w:proofErr w:type="spellStart"/>
-      <w:r>
-        <w:rPr>
-          <w:strike/>
-        </w:rPr>
-        <w:t>Sahl</w:t>
-      </w:r>
-      <w:proofErr w:type="spellEnd"/>
-      <w:r>
-        <w:rPr>
-          <w:strike/>
-        </w:rPr>
-        <w:t>”</w:t>
-      </w:r>
-    </w:p>
-    <w:p>
-      <w:pPr>
-        <w:pStyle w:val="ListParagraph"/>
-        <w:numPr>
-          <w:ilvl w:val="0"/>
-          <w:numId w:val="4"/>
-        </w:numPr>
-        <w:rPr>
-          <w:strike/>
-        </w:rPr>
-      </w:pPr>
-      <w:r>
-        <w:rPr>
-          <w:strike/>
-        </w:rPr>
-        <w:t>Kevin Cole: include only “Kevin Cole” (you had this right – just confirming)</w:t>
-      </w:r>
-    </w:p>
-    <w:p>
-      <w:pPr>
-        <w:pStyle w:val="ListParagraph"/>
-        <w:numPr>
-          <w:ilvl w:val="0"/>
-          <w:numId w:val="4"/>
-        </w:numPr>
-        <w:rPr>
-          <w:strike/>
-        </w:rPr>
-      </w:pPr>
-      <w:r>
-        <w:rPr>
-          <w:strike/>
-        </w:rPr>
-        <w:t>Daniel Simmons: include only “Daniel L. Simmons”</w:t>
-      </w:r>
-    </w:p>
-    <w:p>
-      <w:pPr>
-        <w:pStyle w:val="ListParagraph"/>
-        <w:numPr>
-          <w:ilvl w:val="0"/>
-          <w:numId w:val="4"/>
-        </w:numPr>
-        <w:rPr>
-          <w:strike/>
-        </w:rPr>
-      </w:pPr>
-      <w:r>
-        <w:rPr>
-          <w:strike/>
-        </w:rPr>
-        <w:t>Margaret Lewis: include only “Margaret K. Lewis”</w:t>
-      </w:r>
-    </w:p>
-    <w:p>
-      <w:pPr>
-        <w:pStyle w:val="ListParagraph"/>
-        <w:numPr>
-          <w:ilvl w:val="0"/>
-          <w:numId w:val="4"/>
-        </w:numPr>
-      </w:pPr>
-      <w:r>
-        <w:t xml:space="preserve">Kelli Williams: include “Kelli </w:t>
-      </w:r>
-      <w:proofErr w:type="spellStart"/>
-      <w:r>
-        <w:t>Alces</w:t>
-      </w:r>
-      <w:proofErr w:type="spellEnd"/>
-      <w:r>
-        <w:t xml:space="preserve"> Williams” and “Kelli A. </w:t>
-      </w:r>
-      <w:proofErr w:type="spellStart"/>
-      <w:r>
-        <w:t>Alces</w:t>
-      </w:r>
-      <w:proofErr w:type="spellEnd"/>
-      <w:r>
-        <w:t>”</w:t>
-      </w:r>
-    </w:p>
-    <w:p>
-      <w:pPr>
-        <w:pStyle w:val="ListParagraph"/>
-        <w:numPr>
-          <w:ilvl w:val="0"/>
-          <w:numId w:val="4"/>
-        </w:numPr>
-      </w:pPr>
-      <w:r>
-        <w:t>Joel Friedman: include only “Joel William Friedman” and “Joel Wm. Friedman” NOT “Joel W. Friedman” or “Joel L. Freidman”</w:t>
-      </w:r>
-    </w:p>
-    <w:p>
-      <w:pPr>
-        <w:pStyle w:val="ListParagraph"/>
-        <w:numPr>
-          <w:ilvl w:val="0"/>
-          <w:numId w:val="4"/>
-        </w:numPr>
-        <w:rPr>
-          <w:strike/>
-          <w:highlight w:val="yellow"/>
-        </w:rPr>
-      </w:pPr>
-      <w:r>
-        <w:rPr>
-          <w:highlight w:val="yellow"/>
-        </w:rPr>
-        <w:t xml:space="preserve">The articles for Adam Zimmerman are listed twice, once under “Adam Zimmerman” and another time under “Adam S. Zimmerman.” Please remove the duplicated. </w:t>
-      </w:r>
-      <w:r>
-        <w:rPr>
-          <w:strike/>
-          <w:highlight w:val="yellow"/>
-        </w:rPr>
-        <w:t>Exclude “Adam B. Zimmerman”</w:t>
-      </w:r>
-    </w:p>
-    <w:p>
-      <w:pPr>
-        <w:pStyle w:val="ListParagraph"/>
-        <w:numPr>
-          <w:ilvl w:val="0"/>
-          <w:numId w:val="4"/>
-        </w:numPr>
-      </w:pPr>
-      <w:r>
-        <w:t>Joseph Kennedy: include only “Joseph E. Kennedy”</w:t>
-      </w:r>
-    </w:p>
-    <w:p>
-      <w:pPr>
-        <w:pStyle w:val="ListParagraph"/>
-        <w:numPr>
-          <w:ilvl w:val="0"/>
-          <w:numId w:val="4"/>
-        </w:numPr>
-      </w:pPr>
-      <w:r>
-        <w:t>Andrea Roth: include “Andrea Roth” and “Andrea L. Roth”</w:t>
-      </w:r>
-    </w:p>
-    <w:p>
-      <w:pPr>
-        <w:pStyle w:val="ListParagraph"/>
-        <w:numPr>
-          <w:ilvl w:val="0"/>
-          <w:numId w:val="4"/>
-        </w:numPr>
-        <w:rPr>
-          <w:highlight w:val="yellow"/>
-        </w:rPr>
-      </w:pPr>
-      <w:r>
-        <w:rPr>
-          <w:highlight w:val="yellow"/>
-        </w:rPr>
-        <w:t>William Carter: include only “</w:t>
-      </w:r>
-      <w:r>
-        <w:rPr>
-          <w:strike/>
-          <w:highlight w:val="yellow"/>
-        </w:rPr>
-        <w:t>William M</w:t>
-      </w:r>
-      <w:r>
-        <w:rPr>
-          <w:highlight w:val="yellow"/>
-        </w:rPr>
         <w:t>. Carter, Jr.”</w:t>
       </w:r>
     </w:p>
@@ -3129,8 +2778,6 @@
       <w:r>
         <w:t>Michael Curtis: include only “Michael Kent Curtis”</w:t>
       </w:r>
-      <w:bookmarkStart w:id="1" w:name="_GoBack"/>
-      <w:bookmarkEnd w:id="1"/>
     </w:p>
     <w:p>
       <w:pPr>
@@ -3316,232 +2963,224 @@
         </w:numPr>
       </w:pPr>
       <w:r>
+        <w:t>Edward Lee: exclude the article “</w:t>
+      </w:r>
+      <w:r>
+        <w:t>Developments in Australian Private International Law 2016-2017</w:t>
+      </w:r>
+      <w:r>
+        <w:t>”</w:t>
+      </w:r>
+    </w:p>
+    <w:p>
+      <w:pPr>
+        <w:pStyle w:val="ListParagraph"/>
+        <w:numPr>
+          <w:ilvl w:val="0"/>
+          <w:numId w:val="4"/>
+        </w:numPr>
+      </w:pPr>
+      <w:r>
+        <w:t xml:space="preserve">Bryan Adamson: </w:t>
+      </w:r>
+      <w:r>
+        <w:t>exclude articles before 2003</w:t>
+      </w:r>
+    </w:p>
+    <w:p>
+      <w:pPr>
+        <w:pStyle w:val="ListParagraph"/>
+        <w:numPr>
+          <w:ilvl w:val="0"/>
+          <w:numId w:val="4"/>
+        </w:numPr>
+      </w:pPr>
+      <w:r>
+        <w:t xml:space="preserve">Daniel Chow: exclude article with </w:t>
+      </w:r>
+      <w:proofErr w:type="spellStart"/>
+      <w:r>
+        <w:t>BBCite</w:t>
+      </w:r>
+      <w:proofErr w:type="spellEnd"/>
+      <w:r>
+        <w:t xml:space="preserve"> = “</w:t>
+      </w:r>
+      <w:r>
+        <w:t>131 Monthly Lab. Rev. 19 (2008)</w:t>
+      </w:r>
+      <w:r>
+        <w:t>”</w:t>
+      </w:r>
+    </w:p>
+    <w:p>
+      <w:pPr>
+        <w:pStyle w:val="ListParagraph"/>
+        <w:numPr>
+          <w:ilvl w:val="1"/>
+          <w:numId w:val="4"/>
+        </w:numPr>
+      </w:pPr>
+      <w:r>
+        <w:t>Also ex</w:t>
+      </w:r>
+      <w:r>
+        <w:t xml:space="preserve"> </w:t>
+      </w:r>
+      <w:r>
+        <w:t xml:space="preserve">article with </w:t>
+      </w:r>
+      <w:proofErr w:type="spellStart"/>
+      <w:r>
+        <w:t>BBCite</w:t>
+      </w:r>
+      <w:proofErr w:type="spellEnd"/>
+      <w:r>
+        <w:t xml:space="preserve"> = “</w:t>
+      </w:r>
+      <w:r>
+        <w:t>28 Harv. J.L. &amp; Gender 207 (2005)</w:t>
+      </w:r>
+      <w:r>
+        <w:t>” (this is by Melinda Chow – I don’t know how it got on the list)</w:t>
+      </w:r>
+    </w:p>
+    <w:p>
+      <w:pPr>
+        <w:pStyle w:val="ListParagraph"/>
+        <w:numPr>
+          <w:ilvl w:val="0"/>
+          <w:numId w:val="4"/>
+        </w:numPr>
+      </w:pPr>
+      <w:r>
+        <w:t xml:space="preserve">Kathleen Clark: exclude the following </w:t>
+      </w:r>
+      <w:proofErr w:type="spellStart"/>
+      <w:r>
+        <w:t>BBCites</w:t>
+      </w:r>
+      <w:proofErr w:type="spellEnd"/>
+    </w:p>
+    <w:p>
+      <w:pPr>
+        <w:pStyle w:val="ListParagraph"/>
+        <w:numPr>
+          <w:ilvl w:val="1"/>
+          <w:numId w:val="4"/>
+        </w:numPr>
+      </w:pPr>
+      <w:r>
+        <w:t xml:space="preserve">16 Disp. </w:t>
+      </w:r>
+      <w:proofErr w:type="spellStart"/>
+      <w:r>
+        <w:t>Resol</w:t>
+      </w:r>
+      <w:proofErr w:type="spellEnd"/>
+      <w:r>
+        <w:t>. Mag. 10 (2009-2010)</w:t>
+      </w:r>
+      <w:r>
+        <w:t xml:space="preserve"> </w:t>
+      </w:r>
+    </w:p>
+    <w:p>
+      <w:pPr>
+        <w:pStyle w:val="ListParagraph"/>
+        <w:numPr>
+          <w:ilvl w:val="1"/>
+          <w:numId w:val="4"/>
+        </w:numPr>
+      </w:pPr>
+      <w:r>
+        <w:t>19 Health Law. 19 (2006-2007)</w:t>
+      </w:r>
+    </w:p>
+    <w:p>
+      <w:pPr>
+        <w:pStyle w:val="ListParagraph"/>
+        <w:numPr>
+          <w:ilvl w:val="1"/>
+          <w:numId w:val="4"/>
+        </w:numPr>
+      </w:pPr>
+      <w:r>
+        <w:t>45 Fam. Ct. Rev. 260 (2007)</w:t>
+      </w:r>
+    </w:p>
+    <w:p>
+      <w:pPr>
+        <w:pStyle w:val="ListParagraph"/>
+        <w:numPr>
+          <w:ilvl w:val="1"/>
+          <w:numId w:val="4"/>
+        </w:numPr>
+      </w:pPr>
+      <w:r>
+        <w:t>12 Wash. Law. 54 (1997-1998)</w:t>
+      </w:r>
+    </w:p>
+    <w:p>
+      <w:pPr>
+        <w:pStyle w:val="ListParagraph"/>
+        <w:numPr>
+          <w:ilvl w:val="0"/>
+          <w:numId w:val="4"/>
+        </w:numPr>
+      </w:pPr>
+      <w:r>
+        <w:t xml:space="preserve">Stephen Smith: </w:t>
+      </w:r>
+    </w:p>
+    <w:p>
+      <w:pPr>
+        <w:pStyle w:val="ListParagraph"/>
+        <w:numPr>
+          <w:ilvl w:val="1"/>
+          <w:numId w:val="4"/>
+        </w:numPr>
+      </w:pPr>
+      <w:r>
+        <w:t>Include only “Stephen F. Smith”</w:t>
+      </w:r>
+    </w:p>
+    <w:p>
+      <w:pPr>
+        <w:pStyle w:val="ListParagraph"/>
+        <w:numPr>
+          <w:ilvl w:val="1"/>
+          <w:numId w:val="4"/>
+        </w:numPr>
+      </w:pPr>
+      <w:r>
+        <w:t xml:space="preserve">Exclude all articles before 2002 except </w:t>
+      </w:r>
+      <w:proofErr w:type="spellStart"/>
+      <w:r>
+        <w:t>BBCite</w:t>
+      </w:r>
+      <w:proofErr w:type="spellEnd"/>
+      <w:r>
+        <w:t xml:space="preserve"> = “</w:t>
+      </w:r>
+      <w:r>
+        <w:t>12 Regent U. L. Rev. 513 (1999-2000)</w:t>
+      </w:r>
+      <w:r>
+        <w:t>”</w:t>
+      </w:r>
+    </w:p>
+    <w:p>
+      <w:pPr>
+        <w:pStyle w:val="ListParagraph"/>
+        <w:numPr>
+          <w:ilvl w:val="1"/>
+          <w:numId w:val="4"/>
+        </w:numPr>
+      </w:pPr>
+      <w:r>
         <w:lastRenderedPageBreak/>
-        <w:t>Edward Lee: exclude the article “</w:t>
-      </w:r>
-      <w:r>
-        <w:t>Developments in Australian Private International Law 2016-2017</w:t>
-      </w:r>
-      <w:r>
-        <w:t>”</w:t>
-      </w:r>
-    </w:p>
-    <w:p>
-      <w:pPr>
-        <w:pStyle w:val="ListParagraph"/>
-        <w:numPr>
-          <w:ilvl w:val="0"/>
-          <w:numId w:val="4"/>
-        </w:numPr>
-      </w:pPr>
-      <w:r>
-        <w:t xml:space="preserve">Bryan Adamson: </w:t>
-      </w:r>
-      <w:r>
-        <w:t>exclude articles before 2003</w:t>
-      </w:r>
-    </w:p>
-    <w:p>
-      <w:pPr>
-        <w:pStyle w:val="ListParagraph"/>
-        <w:numPr>
-          <w:ilvl w:val="0"/>
-          <w:numId w:val="4"/>
-        </w:numPr>
-      </w:pPr>
-      <w:r>
-        <w:t xml:space="preserve">Daniel Chow: exclude article with </w:t>
-      </w:r>
-      <w:proofErr w:type="spellStart"/>
-      <w:r>
-        <w:t>BBCite</w:t>
-      </w:r>
-      <w:proofErr w:type="spellEnd"/>
-      <w:r>
-        <w:t xml:space="preserve"> = “</w:t>
-      </w:r>
-      <w:r>
-        <w:t>131 Monthly Lab. Rev. 19 (2008)</w:t>
-      </w:r>
-      <w:r>
-        <w:t>”</w:t>
-      </w:r>
-    </w:p>
-    <w:p>
-      <w:pPr>
-        <w:pStyle w:val="ListParagraph"/>
-        <w:numPr>
-          <w:ilvl w:val="1"/>
-          <w:numId w:val="4"/>
-        </w:numPr>
-      </w:pPr>
-      <w:r>
-        <w:t>Also ex</w:t>
-      </w:r>
-      <w:r>
-        <w:t xml:space="preserve"> </w:t>
-      </w:r>
-      <w:r>
-        <w:t xml:space="preserve">article with </w:t>
-      </w:r>
-      <w:proofErr w:type="spellStart"/>
-      <w:r>
-        <w:t>BBCite</w:t>
-      </w:r>
-      <w:proofErr w:type="spellEnd"/>
-      <w:r>
-        <w:t xml:space="preserve"> = “</w:t>
-      </w:r>
-      <w:r>
-        <w:t xml:space="preserve">28 </w:t>
-      </w:r>
-      <w:proofErr w:type="spellStart"/>
-      <w:r>
-        <w:t>Harv</w:t>
-      </w:r>
-      <w:proofErr w:type="spellEnd"/>
-      <w:r>
-        <w:t>. J.L. &amp; Gender 207 (2005)</w:t>
-      </w:r>
-      <w:r>
-        <w:t>” (this is by Melinda Chow – I don’t know how it got on the list)</w:t>
-      </w:r>
-    </w:p>
-    <w:p>
-      <w:pPr>
-        <w:pStyle w:val="ListParagraph"/>
-        <w:numPr>
-          <w:ilvl w:val="0"/>
-          <w:numId w:val="4"/>
-        </w:numPr>
-      </w:pPr>
-      <w:r>
-        <w:t xml:space="preserve">Kathleen Clark: exclude the following </w:t>
-      </w:r>
-      <w:proofErr w:type="spellStart"/>
-      <w:r>
-        <w:t>BBCites</w:t>
-      </w:r>
-      <w:proofErr w:type="spellEnd"/>
-    </w:p>
-    <w:p>
-      <w:pPr>
-        <w:pStyle w:val="ListParagraph"/>
-        <w:numPr>
-          <w:ilvl w:val="1"/>
-          <w:numId w:val="4"/>
-        </w:numPr>
-      </w:pPr>
-      <w:r>
-        <w:t xml:space="preserve">16 Disp. </w:t>
-      </w:r>
-      <w:proofErr w:type="spellStart"/>
-      <w:r>
-        <w:t>Resol</w:t>
-      </w:r>
-      <w:proofErr w:type="spellEnd"/>
-      <w:r>
-        <w:t>. Mag. 10 (2009-2010)</w:t>
-      </w:r>
-      <w:r>
-        <w:t xml:space="preserve"> </w:t>
-      </w:r>
-    </w:p>
-    <w:p>
-      <w:pPr>
-        <w:pStyle w:val="ListParagraph"/>
-        <w:numPr>
-          <w:ilvl w:val="1"/>
-          <w:numId w:val="4"/>
-        </w:numPr>
-      </w:pPr>
-      <w:r>
-        <w:t>19 Health Law. 19 (2006-2007)</w:t>
-      </w:r>
-    </w:p>
-    <w:p>
-      <w:pPr>
-        <w:pStyle w:val="ListParagraph"/>
-        <w:numPr>
-          <w:ilvl w:val="1"/>
-          <w:numId w:val="4"/>
-        </w:numPr>
-      </w:pPr>
-      <w:r>
-        <w:t>45 Fam. Ct. Rev. 260 (2007)</w:t>
-      </w:r>
-    </w:p>
-    <w:p>
-      <w:pPr>
-        <w:pStyle w:val="ListParagraph"/>
-        <w:numPr>
-          <w:ilvl w:val="1"/>
-          <w:numId w:val="4"/>
-        </w:numPr>
-      </w:pPr>
-      <w:r>
-        <w:t>12 Wash. Law. 54 (1997-1998)</w:t>
-      </w:r>
-    </w:p>
-    <w:p>
-      <w:pPr>
-        <w:pStyle w:val="ListParagraph"/>
-        <w:numPr>
-          <w:ilvl w:val="0"/>
-          <w:numId w:val="4"/>
-        </w:numPr>
-      </w:pPr>
-      <w:r>
-        <w:t xml:space="preserve">Stephen Smith: </w:t>
-      </w:r>
-    </w:p>
-    <w:p>
-      <w:pPr>
-        <w:pStyle w:val="ListParagraph"/>
-        <w:numPr>
-          <w:ilvl w:val="1"/>
-          <w:numId w:val="4"/>
-        </w:numPr>
-      </w:pPr>
-      <w:r>
-        <w:t>Include only “Stephen F. Smith”</w:t>
-      </w:r>
-    </w:p>
-    <w:p>
-      <w:pPr>
-        <w:pStyle w:val="ListParagraph"/>
-        <w:numPr>
-          <w:ilvl w:val="1"/>
-          <w:numId w:val="4"/>
-        </w:numPr>
-      </w:pPr>
-      <w:r>
-        <w:t xml:space="preserve">Exclude all articles before 2002 except </w:t>
-      </w:r>
-      <w:proofErr w:type="spellStart"/>
-      <w:r>
-        <w:t>BBCite</w:t>
-      </w:r>
-      <w:proofErr w:type="spellEnd"/>
-      <w:r>
-        <w:t xml:space="preserve"> = “</w:t>
-      </w:r>
-      <w:r>
-        <w:t>12 Regent U. L. Rev. 513 (1999-2000)</w:t>
-      </w:r>
-      <w:r>
-        <w:t>”</w:t>
-      </w:r>
-    </w:p>
-    <w:p>
-      <w:pPr>
-        <w:pStyle w:val="ListParagraph"/>
-        <w:numPr>
-          <w:ilvl w:val="1"/>
-          <w:numId w:val="4"/>
-        </w:numPr>
-      </w:pPr>
-      <w:r>
         <w:t>Exclude all articles published in the Journal “Nevada Lawyer” (</w:t>
       </w:r>
       <w:proofErr w:type="spellStart"/>
@@ -3758,7 +3397,7 @@
 </file>
 
 <file path=word/comments.xml><?xml version="1.0" encoding="utf-8"?>
-<w:comments xmlns:wpc="http://schemas.microsoft.com/office/word/2010/wordprocessingCanvas" xmlns:cx="http://schemas.microsoft.com/office/drawing/2014/chartex" xmlns:cx1="http://schemas.microsoft.com/office/drawing/2015/9/8/chartex" xmlns:mc="http://schemas.openxmlformats.org/markup-compatibility/2006" xmlns:o="urn:schemas-microsoft-com:office:office" xmlns:r="http://schemas.openxmlformats.org/officeDocument/2006/relationships" xmlns:m="http://schemas.openxmlformats.org/officeDocument/2006/math" xmlns:v="urn:schemas-microsoft-com:vml" xmlns:wp14="http://schemas.microsoft.com/office/word/2010/wordprocessingDrawing" xmlns:wp="http://schemas.openxmlformats.org/drawingml/2006/wordprocessingDrawing" xmlns:w10="urn:schemas-microsoft-com:office:word" xmlns:w="http://schemas.openxmlformats.org/wordprocessingml/2006/main" xmlns:w14="http://schemas.microsoft.com/office/word/2010/wordml" xmlns:w15="http://schemas.microsoft.com/office/word/2012/wordml" xmlns:w16se="http://schemas.microsoft.com/office/word/2015/wordml/symex" xmlns:wpg="http://schemas.microsoft.com/office/word/2010/wordprocessingGroup" xmlns:wpi="http://schemas.microsoft.com/office/word/2010/wordprocessingInk" xmlns:wne="http://schemas.microsoft.com/office/word/2006/wordml" xmlns:wps="http://schemas.microsoft.com/office/word/2010/wordprocessingShape" mc:Ignorable="w14 w15 w16se wp14">
+<w:comments xmlns:wpc="http://schemas.microsoft.com/office/word/2010/wordprocessingCanvas" xmlns:cx="http://schemas.microsoft.com/office/drawing/2014/chartex" xmlns:cx1="http://schemas.microsoft.com/office/drawing/2015/9/8/chartex" xmlns:cx2="http://schemas.microsoft.com/office/drawing/2015/10/21/chartex" xmlns:cx3="http://schemas.microsoft.com/office/drawing/2016/5/9/chartex" xmlns:cx4="http://schemas.microsoft.com/office/drawing/2016/5/10/chartex" xmlns:cx5="http://schemas.microsoft.com/office/drawing/2016/5/11/chartex" xmlns:cx6="http://schemas.microsoft.com/office/drawing/2016/5/12/chartex" xmlns:cx7="http://schemas.microsoft.com/office/drawing/2016/5/13/chartex" xmlns:cx8="http://schemas.microsoft.com/office/drawing/2016/5/14/chartex" xmlns:mc="http://schemas.openxmlformats.org/markup-compatibility/2006" xmlns:aink="http://schemas.microsoft.com/office/drawing/2016/ink" xmlns:am3d="http://schemas.microsoft.com/office/drawing/2017/model3d" xmlns:o="urn:schemas-microsoft-com:office:office" xmlns:r="http://schemas.openxmlformats.org/officeDocument/2006/relationships" xmlns:m="http://schemas.openxmlformats.org/officeDocument/2006/math" xmlns:v="urn:schemas-microsoft-com:vml" xmlns:wp14="http://schemas.microsoft.com/office/word/2010/wordprocessingDrawing" xmlns:wp="http://schemas.openxmlformats.org/drawingml/2006/wordprocessingDrawing" xmlns:w10="urn:schemas-microsoft-com:office:word" xmlns:w="http://schemas.openxmlformats.org/wordprocessingml/2006/main" xmlns:w14="http://schemas.microsoft.com/office/word/2010/wordml" xmlns:w15="http://schemas.microsoft.com/office/word/2012/wordml" xmlns:w16cex="http://schemas.microsoft.com/office/word/2018/wordml/cex" xmlns:w16cid="http://schemas.microsoft.com/office/word/2016/wordml/cid" xmlns:w16="http://schemas.microsoft.com/office/word/2018/wordml" xmlns:w16se="http://schemas.microsoft.com/office/word/2015/wordml/symex" xmlns:wpg="http://schemas.microsoft.com/office/word/2010/wordprocessingGroup" xmlns:wpi="http://schemas.microsoft.com/office/word/2010/wordprocessingInk" xmlns:wne="http://schemas.microsoft.com/office/word/2006/wordml" xmlns:wps="http://schemas.microsoft.com/office/word/2010/wordprocessingShape" mc:Ignorable="w14 w15 w16se w16cid w16 w16cex wp14">
   <w:comment w:id="0" w:author="Martin Bolger" w:date="2020-03-04T00:50:00Z" w:initials="MB">
     <w:p>
       <w:pPr>
@@ -3779,13 +3418,19 @@
 </file>
 
 <file path=word/commentsExtended.xml><?xml version="1.0" encoding="utf-8"?>
-<w15:commentsEx xmlns:wpc="http://schemas.microsoft.com/office/word/2010/wordprocessingCanvas" xmlns:cx="http://schemas.microsoft.com/office/drawing/2014/chartex" xmlns:cx1="http://schemas.microsoft.com/office/drawing/2015/9/8/chartex" xmlns:mc="http://schemas.openxmlformats.org/markup-compatibility/2006" xmlns:o="urn:schemas-microsoft-com:office:office" xmlns:r="http://schemas.openxmlformats.org/officeDocument/2006/relationships" xmlns:m="http://schemas.openxmlformats.org/officeDocument/2006/math" xmlns:v="urn:schemas-microsoft-com:vml" xmlns:wp14="http://schemas.microsoft.com/office/word/2010/wordprocessingDrawing" xmlns:wp="http://schemas.openxmlformats.org/drawingml/2006/wordprocessingDrawing" xmlns:w10="urn:schemas-microsoft-com:office:word" xmlns:w="http://schemas.openxmlformats.org/wordprocessingml/2006/main" xmlns:w14="http://schemas.microsoft.com/office/word/2010/wordml" xmlns:w15="http://schemas.microsoft.com/office/word/2012/wordml" xmlns:w16se="http://schemas.microsoft.com/office/word/2015/wordml/symex" xmlns:wpg="http://schemas.microsoft.com/office/word/2010/wordprocessingGroup" xmlns:wpi="http://schemas.microsoft.com/office/word/2010/wordprocessingInk" xmlns:wne="http://schemas.microsoft.com/office/word/2006/wordml" xmlns:wps="http://schemas.microsoft.com/office/word/2010/wordprocessingShape" mc:Ignorable="w14 w15 w16se wp14">
+<w15:commentsEx xmlns:wpc="http://schemas.microsoft.com/office/word/2010/wordprocessingCanvas" xmlns:cx="http://schemas.microsoft.com/office/drawing/2014/chartex" xmlns:cx1="http://schemas.microsoft.com/office/drawing/2015/9/8/chartex" xmlns:cx2="http://schemas.microsoft.com/office/drawing/2015/10/21/chartex" xmlns:cx3="http://schemas.microsoft.com/office/drawing/2016/5/9/chartex" xmlns:cx4="http://schemas.microsoft.com/office/drawing/2016/5/10/chartex" xmlns:cx5="http://schemas.microsoft.com/office/drawing/2016/5/11/chartex" xmlns:cx6="http://schemas.microsoft.com/office/drawing/2016/5/12/chartex" xmlns:cx7="http://schemas.microsoft.com/office/drawing/2016/5/13/chartex" xmlns:cx8="http://schemas.microsoft.com/office/drawing/2016/5/14/chartex" xmlns:mc="http://schemas.openxmlformats.org/markup-compatibility/2006" xmlns:aink="http://schemas.microsoft.com/office/drawing/2016/ink" xmlns:am3d="http://schemas.microsoft.com/office/drawing/2017/model3d" xmlns:o="urn:schemas-microsoft-com:office:office" xmlns:r="http://schemas.openxmlformats.org/officeDocument/2006/relationships" xmlns:m="http://schemas.openxmlformats.org/officeDocument/2006/math" xmlns:v="urn:schemas-microsoft-com:vml" xmlns:wp14="http://schemas.microsoft.com/office/word/2010/wordprocessingDrawing" xmlns:wp="http://schemas.openxmlformats.org/drawingml/2006/wordprocessingDrawing" xmlns:w10="urn:schemas-microsoft-com:office:word" xmlns:w="http://schemas.openxmlformats.org/wordprocessingml/2006/main" xmlns:w14="http://schemas.microsoft.com/office/word/2010/wordml" xmlns:w15="http://schemas.microsoft.com/office/word/2012/wordml" xmlns:w16cex="http://schemas.microsoft.com/office/word/2018/wordml/cex" xmlns:w16cid="http://schemas.microsoft.com/office/word/2016/wordml/cid" xmlns:w16="http://schemas.microsoft.com/office/word/2018/wordml" xmlns:w16se="http://schemas.microsoft.com/office/word/2015/wordml/symex" xmlns:wpg="http://schemas.microsoft.com/office/word/2010/wordprocessingGroup" xmlns:wpi="http://schemas.microsoft.com/office/word/2010/wordprocessingInk" xmlns:wne="http://schemas.microsoft.com/office/word/2006/wordml" xmlns:wps="http://schemas.microsoft.com/office/word/2010/wordprocessingShape" mc:Ignorable="w14 w15 w16se w16cid w16 w16cex wp14">
   <w15:commentEx w15:paraId="0E6F0A5C" w15:done="0"/>
 </w15:commentsEx>
 </file>
 
+<file path=word/commentsIds.xml><?xml version="1.0" encoding="utf-8"?>
+<w16cid:commentsIds xmlns:wpc="http://schemas.microsoft.com/office/word/2010/wordprocessingCanvas" xmlns:cx="http://schemas.microsoft.com/office/drawing/2014/chartex" xmlns:cx1="http://schemas.microsoft.com/office/drawing/2015/9/8/chartex" xmlns:cx2="http://schemas.microsoft.com/office/drawing/2015/10/21/chartex" xmlns:cx3="http://schemas.microsoft.com/office/drawing/2016/5/9/chartex" xmlns:cx4="http://schemas.microsoft.com/office/drawing/2016/5/10/chartex" xmlns:cx5="http://schemas.microsoft.com/office/drawing/2016/5/11/chartex" xmlns:cx6="http://schemas.microsoft.com/office/drawing/2016/5/12/chartex" xmlns:cx7="http://schemas.microsoft.com/office/drawing/2016/5/13/chartex" xmlns:cx8="http://schemas.microsoft.com/office/drawing/2016/5/14/chartex" xmlns:mc="http://schemas.openxmlformats.org/markup-compatibility/2006" xmlns:aink="http://schemas.microsoft.com/office/drawing/2016/ink" xmlns:am3d="http://schemas.microsoft.com/office/drawing/2017/model3d" xmlns:o="urn:schemas-microsoft-com:office:office" xmlns:r="http://schemas.openxmlformats.org/officeDocument/2006/relationships" xmlns:m="http://schemas.openxmlformats.org/officeDocument/2006/math" xmlns:v="urn:schemas-microsoft-com:vml" xmlns:wp14="http://schemas.microsoft.com/office/word/2010/wordprocessingDrawing" xmlns:wp="http://schemas.openxmlformats.org/drawingml/2006/wordprocessingDrawing" xmlns:w10="urn:schemas-microsoft-com:office:word" xmlns:w="http://schemas.openxmlformats.org/wordprocessingml/2006/main" xmlns:w14="http://schemas.microsoft.com/office/word/2010/wordml" xmlns:w15="http://schemas.microsoft.com/office/word/2012/wordml" xmlns:w16cex="http://schemas.microsoft.com/office/word/2018/wordml/cex" xmlns:w16cid="http://schemas.microsoft.com/office/word/2016/wordml/cid" xmlns:w16="http://schemas.microsoft.com/office/word/2018/wordml" xmlns:w16se="http://schemas.microsoft.com/office/word/2015/wordml/symex" xmlns:wpg="http://schemas.microsoft.com/office/word/2010/wordprocessingGroup" xmlns:wpi="http://schemas.microsoft.com/office/word/2010/wordprocessingInk" xmlns:wne="http://schemas.microsoft.com/office/word/2006/wordml" xmlns:wps="http://schemas.microsoft.com/office/word/2010/wordprocessingShape" mc:Ignorable="w14 w15 w16se w16cid w16 w16cex wp14">
+  <w16cid:commentId w16cid:paraId="0E6F0A5C" w16cid:durableId="23947963"/>
+</w16cid:commentsIds>
+</file>
+
 <file path=word/numbering.xml><?xml version="1.0" encoding="utf-8"?>
-<w:numbering xmlns:wpc="http://schemas.microsoft.com/office/word/2010/wordprocessingCanvas" xmlns:cx="http://schemas.microsoft.com/office/drawing/2014/chartex" xmlns:cx1="http://schemas.microsoft.com/office/drawing/2015/9/8/chartex" xmlns:mc="http://schemas.openxmlformats.org/markup-compatibility/2006" xmlns:o="urn:schemas-microsoft-com:office:office" xmlns:r="http://schemas.openxmlformats.org/officeDocument/2006/relationships" xmlns:m="http://schemas.openxmlformats.org/officeDocument/2006/math" xmlns:v="urn:schemas-microsoft-com:vml" xmlns:wp14="http://schemas.microsoft.com/office/word/2010/wordprocessingDrawing" xmlns:wp="http://schemas.openxmlformats.org/drawingml/2006/wordprocessingDrawing" xmlns:w10="urn:schemas-microsoft-com:office:word" xmlns:w="http://schemas.openxmlformats.org/wordprocessingml/2006/main" xmlns:w14="http://schemas.microsoft.com/office/word/2010/wordml" xmlns:w15="http://schemas.microsoft.com/office/word/2012/wordml" xmlns:w16se="http://schemas.microsoft.com/office/word/2015/wordml/symex" xmlns:wpg="http://schemas.microsoft.com/office/word/2010/wordprocessingGroup" xmlns:wpi="http://schemas.microsoft.com/office/word/2010/wordprocessingInk" xmlns:wne="http://schemas.microsoft.com/office/word/2006/wordml" xmlns:wps="http://schemas.microsoft.com/office/word/2010/wordprocessingShape" mc:Ignorable="w14 w15 w16se wp14">
+<w:numbering xmlns:wpc="http://schemas.microsoft.com/office/word/2010/wordprocessingCanvas" xmlns:cx="http://schemas.microsoft.com/office/drawing/2014/chartex" xmlns:cx1="http://schemas.microsoft.com/office/drawing/2015/9/8/chartex" xmlns:cx2="http://schemas.microsoft.com/office/drawing/2015/10/21/chartex" xmlns:cx3="http://schemas.microsoft.com/office/drawing/2016/5/9/chartex" xmlns:cx4="http://schemas.microsoft.com/office/drawing/2016/5/10/chartex" xmlns:cx5="http://schemas.microsoft.com/office/drawing/2016/5/11/chartex" xmlns:cx6="http://schemas.microsoft.com/office/drawing/2016/5/12/chartex" xmlns:cx7="http://schemas.microsoft.com/office/drawing/2016/5/13/chartex" xmlns:cx8="http://schemas.microsoft.com/office/drawing/2016/5/14/chartex" xmlns:mc="http://schemas.openxmlformats.org/markup-compatibility/2006" xmlns:aink="http://schemas.microsoft.com/office/drawing/2016/ink" xmlns:am3d="http://schemas.microsoft.com/office/drawing/2017/model3d" xmlns:o="urn:schemas-microsoft-com:office:office" xmlns:r="http://schemas.openxmlformats.org/officeDocument/2006/relationships" xmlns:m="http://schemas.openxmlformats.org/officeDocument/2006/math" xmlns:v="urn:schemas-microsoft-com:vml" xmlns:wp14="http://schemas.microsoft.com/office/word/2010/wordprocessingDrawing" xmlns:wp="http://schemas.openxmlformats.org/drawingml/2006/wordprocessingDrawing" xmlns:w10="urn:schemas-microsoft-com:office:word" xmlns:w="http://schemas.openxmlformats.org/wordprocessingml/2006/main" xmlns:w14="http://schemas.microsoft.com/office/word/2010/wordml" xmlns:w15="http://schemas.microsoft.com/office/word/2012/wordml" xmlns:w16cex="http://schemas.microsoft.com/office/word/2018/wordml/cex" xmlns:w16cid="http://schemas.microsoft.com/office/word/2016/wordml/cid" xmlns:w16="http://schemas.microsoft.com/office/word/2018/wordml" xmlns:w16se="http://schemas.microsoft.com/office/word/2015/wordml/symex" xmlns:wpg="http://schemas.microsoft.com/office/word/2010/wordprocessingGroup" xmlns:wpi="http://schemas.microsoft.com/office/word/2010/wordprocessingInk" xmlns:wne="http://schemas.microsoft.com/office/word/2006/wordml" xmlns:wps="http://schemas.microsoft.com/office/word/2010/wordprocessingShape" mc:Ignorable="w14 w15 w16se w16cid w16 w16cex wp14">
   <w:abstractNum w:abstractNumId="0" w15:restartNumberingAfterBreak="0">
     <w:nsid w:val="0CC22FAF"/>
     <w:multiLevelType w:val="hybridMultilevel"/>
@@ -4602,7 +4247,7 @@
 </file>
 
 <file path=word/people.xml><?xml version="1.0" encoding="utf-8"?>
-<w15:people xmlns:wpc="http://schemas.microsoft.com/office/word/2010/wordprocessingCanvas" xmlns:cx="http://schemas.microsoft.com/office/drawing/2014/chartex" xmlns:cx1="http://schemas.microsoft.com/office/drawing/2015/9/8/chartex" xmlns:mc="http://schemas.openxmlformats.org/markup-compatibility/2006" xmlns:o="urn:schemas-microsoft-com:office:office" xmlns:r="http://schemas.openxmlformats.org/officeDocument/2006/relationships" xmlns:m="http://schemas.openxmlformats.org/officeDocument/2006/math" xmlns:v="urn:schemas-microsoft-com:vml" xmlns:wp14="http://schemas.microsoft.com/office/word/2010/wordprocessingDrawing" xmlns:wp="http://schemas.openxmlformats.org/drawingml/2006/wordprocessingDrawing" xmlns:w10="urn:schemas-microsoft-com:office:word" xmlns:w="http://schemas.openxmlformats.org/wordprocessingml/2006/main" xmlns:w14="http://schemas.microsoft.com/office/word/2010/wordml" xmlns:w15="http://schemas.microsoft.com/office/word/2012/wordml" xmlns:w16se="http://schemas.microsoft.com/office/word/2015/wordml/symex" xmlns:wpg="http://schemas.microsoft.com/office/word/2010/wordprocessingGroup" xmlns:wpi="http://schemas.microsoft.com/office/word/2010/wordprocessingInk" xmlns:wne="http://schemas.microsoft.com/office/word/2006/wordml" xmlns:wps="http://schemas.microsoft.com/office/word/2010/wordprocessingShape" mc:Ignorable="w14 w15 w16se wp14">
+<w15:people xmlns:wpc="http://schemas.microsoft.com/office/word/2010/wordprocessingCanvas" xmlns:cx="http://schemas.microsoft.com/office/drawing/2014/chartex" xmlns:cx1="http://schemas.microsoft.com/office/drawing/2015/9/8/chartex" xmlns:cx2="http://schemas.microsoft.com/office/drawing/2015/10/21/chartex" xmlns:cx3="http://schemas.microsoft.com/office/drawing/2016/5/9/chartex" xmlns:cx4="http://schemas.microsoft.com/office/drawing/2016/5/10/chartex" xmlns:cx5="http://schemas.microsoft.com/office/drawing/2016/5/11/chartex" xmlns:cx6="http://schemas.microsoft.com/office/drawing/2016/5/12/chartex" xmlns:cx7="http://schemas.microsoft.com/office/drawing/2016/5/13/chartex" xmlns:cx8="http://schemas.microsoft.com/office/drawing/2016/5/14/chartex" xmlns:mc="http://schemas.openxmlformats.org/markup-compatibility/2006" xmlns:aink="http://schemas.microsoft.com/office/drawing/2016/ink" xmlns:am3d="http://schemas.microsoft.com/office/drawing/2017/model3d" xmlns:o="urn:schemas-microsoft-com:office:office" xmlns:r="http://schemas.openxmlformats.org/officeDocument/2006/relationships" xmlns:m="http://schemas.openxmlformats.org/officeDocument/2006/math" xmlns:v="urn:schemas-microsoft-com:vml" xmlns:wp14="http://schemas.microsoft.com/office/word/2010/wordprocessingDrawing" xmlns:wp="http://schemas.openxmlformats.org/drawingml/2006/wordprocessingDrawing" xmlns:w10="urn:schemas-microsoft-com:office:word" xmlns:w="http://schemas.openxmlformats.org/wordprocessingml/2006/main" xmlns:w14="http://schemas.microsoft.com/office/word/2010/wordml" xmlns:w15="http://schemas.microsoft.com/office/word/2012/wordml" xmlns:w16cex="http://schemas.microsoft.com/office/word/2018/wordml/cex" xmlns:w16cid="http://schemas.microsoft.com/office/word/2016/wordml/cid" xmlns:w16="http://schemas.microsoft.com/office/word/2018/wordml" xmlns:w16se="http://schemas.microsoft.com/office/word/2015/wordml/symex" xmlns:wpg="http://schemas.microsoft.com/office/word/2010/wordprocessingGroup" xmlns:wpi="http://schemas.microsoft.com/office/word/2010/wordprocessingInk" xmlns:wne="http://schemas.microsoft.com/office/word/2006/wordml" xmlns:wps="http://schemas.microsoft.com/office/word/2010/wordprocessingShape" mc:Ignorable="w14 w15 w16se w16cid w16 w16cex wp14">
   <w15:person w15:author="Martin Bolger">
     <w15:presenceInfo w15:providerId="Windows Live" w15:userId="12b7beb4033c55a8"/>
   </w15:person>
@@ -4610,7 +4255,7 @@
 </file>
 
 <file path=word/styles.xml><?xml version="1.0" encoding="utf-8"?>
-<w:styles xmlns:mc="http://schemas.openxmlformats.org/markup-compatibility/2006" xmlns:r="http://schemas.openxmlformats.org/officeDocument/2006/relationships" xmlns:w="http://schemas.openxmlformats.org/wordprocessingml/2006/main" xmlns:w14="http://schemas.microsoft.com/office/word/2010/wordml" xmlns:w15="http://schemas.microsoft.com/office/word/2012/wordml" xmlns:w16se="http://schemas.microsoft.com/office/word/2015/wordml/symex" mc:Ignorable="w14 w15 w16se">
+<w:styles xmlns:mc="http://schemas.openxmlformats.org/markup-compatibility/2006" xmlns:r="http://schemas.openxmlformats.org/officeDocument/2006/relationships" xmlns:w="http://schemas.openxmlformats.org/wordprocessingml/2006/main" xmlns:w14="http://schemas.microsoft.com/office/word/2010/wordml" xmlns:w15="http://schemas.microsoft.com/office/word/2012/wordml" xmlns:w16cex="http://schemas.microsoft.com/office/word/2018/wordml/cex" xmlns:w16cid="http://schemas.microsoft.com/office/word/2016/wordml/cid" xmlns:w16="http://schemas.microsoft.com/office/word/2018/wordml" xmlns:w16se="http://schemas.microsoft.com/office/word/2015/wordml/symex" mc:Ignorable="w14 w15 w16se w16cid w16 w16cex">
   <w:docDefaults>
     <w:rPrDefault>
       <w:rPr>
@@ -4623,7 +4268,7 @@
     </w:rPrDefault>
     <w:pPrDefault/>
   </w:docDefaults>
-  <w:latentStyles w:defLockedState="0" w:defUIPriority="99" w:defSemiHidden="0" w:defUnhideWhenUsed="0" w:defQFormat="0" w:count="371">
+  <w:latentStyles w:defLockedState="0" w:defUIPriority="99" w:defSemiHidden="0" w:defUnhideWhenUsed="0" w:defQFormat="0" w:count="376">
     <w:lsdException w:name="Normal" w:uiPriority="0" w:qFormat="1"/>
     <w:lsdException w:name="heading 1" w:uiPriority="9" w:qFormat="1"/>
     <w:lsdException w:name="heading 2" w:semiHidden="1" w:uiPriority="9" w:unhideWhenUsed="1" w:qFormat="1"/>
@@ -4729,7 +4374,6 @@
     <w:lsdException w:name="HTML Sample" w:semiHidden="1" w:unhideWhenUsed="1"/>
     <w:lsdException w:name="HTML Typewriter" w:semiHidden="1" w:unhideWhenUsed="1"/>
     <w:lsdException w:name="HTML Variable" w:semiHidden="1" w:unhideWhenUsed="1"/>
-    <w:lsdException w:name="Normal Table" w:semiHidden="1" w:unhideWhenUsed="1"/>
     <w:lsdException w:name="annotation subject" w:semiHidden="1" w:unhideWhenUsed="1"/>
     <w:lsdException w:name="No List" w:semiHidden="1" w:unhideWhenUsed="1"/>
     <w:lsdException w:name="Outline List 1" w:semiHidden="1" w:unhideWhenUsed="1"/>
@@ -4772,11 +4416,8 @@
     <w:lsdException w:name="Table Contemporary" w:semiHidden="1" w:unhideWhenUsed="1"/>
     <w:lsdException w:name="Table Elegant" w:semiHidden="1" w:unhideWhenUsed="1"/>
     <w:lsdException w:name="Table Professional" w:semiHidden="1" w:unhideWhenUsed="1"/>
-    <w:lsdException w:name="Table Subtle 1" w:semiHidden="1" w:unhideWhenUsed="1"/>
     <w:lsdException w:name="Table Subtle 2" w:semiHidden="1" w:unhideWhenUsed="1"/>
     <w:lsdException w:name="Table Web 1" w:semiHidden="1" w:unhideWhenUsed="1"/>
-    <w:lsdException w:name="Table Web 2" w:semiHidden="1" w:unhideWhenUsed="1"/>
-    <w:lsdException w:name="Table Web 3" w:semiHidden="1" w:unhideWhenUsed="1"/>
     <w:lsdException w:name="Balloon Text" w:semiHidden="1" w:unhideWhenUsed="1"/>
     <w:lsdException w:name="Table Grid" w:uiPriority="39"/>
     <w:lsdException w:name="Table Theme" w:semiHidden="1" w:unhideWhenUsed="1"/>
@@ -4995,6 +4636,11 @@
     <w:lsdException w:name="List Table 5 Dark Accent 6" w:uiPriority="50"/>
     <w:lsdException w:name="List Table 6 Colorful Accent 6" w:uiPriority="51"/>
     <w:lsdException w:name="List Table 7 Colorful Accent 6" w:uiPriority="52"/>
+    <w:lsdException w:name="Mention" w:semiHidden="1" w:unhideWhenUsed="1"/>
+    <w:lsdException w:name="Smart Hyperlink" w:semiHidden="1" w:unhideWhenUsed="1"/>
+    <w:lsdException w:name="Hashtag" w:semiHidden="1" w:unhideWhenUsed="1"/>
+    <w:lsdException w:name="Unresolved Mention" w:semiHidden="1" w:unhideWhenUsed="1"/>
+    <w:lsdException w:name="Smart Link" w:semiHidden="1" w:unhideWhenUsed="1"/>
   </w:latentStyles>
   <w:style w:type="paragraph" w:default="1" w:styleId="Normal">
     <w:name w:val="Normal"/>
@@ -5069,8 +4715,8 @@
       <w:u w:val="single"/>
     </w:rPr>
   </w:style>
-  <w:style w:type="character" w:customStyle="1" w:styleId="UnresolvedMention">
-    <w:name w:val="Unresolved Mention"/>
+  <w:style w:type="character" w:customStyle="1" w:styleId="UnresolvedMention1">
+    <w:name w:val="Unresolved Mention1"/>
     <w:basedOn w:val="DefaultParagraphFont"/>
     <w:uiPriority w:val="99"/>
     <w:rsid w:val="00F65304"/>

</xml_diff>

<commit_message>
[Modify] Updates the control group edits doc.
</commit_message>
<xml_diff>
--- a/docs/Edits to control group.docx
+++ b/docs/Edits to control group.docx
@@ -2923,23 +2923,29 @@
           <w:ilvl w:val="0"/>
           <w:numId w:val="4"/>
         </w:numPr>
-      </w:pPr>
-      <w:r>
+        <w:rPr>
+          <w:highlight w:val="yellow"/>
+        </w:rPr>
+      </w:pPr>
+      <w:r>
+        <w:rPr>
+          <w:highlight w:val="yellow"/>
+        </w:rPr>
         <w:t xml:space="preserve">David Williams: include only “David C. Williams” except also include article with </w:t>
       </w:r>
       <w:proofErr w:type="spellStart"/>
       <w:r>
+        <w:rPr>
+          <w:highlight w:val="yellow"/>
+        </w:rPr>
         <w:t>BBCite</w:t>
       </w:r>
       <w:proofErr w:type="spellEnd"/>
       <w:r>
-        <w:t xml:space="preserve"> = “</w:t>
-      </w:r>
-      <w:r>
-        <w:t>11 Ind. J. Global Legal Stud. 57 (2004)</w:t>
-      </w:r>
-      <w:r>
-        <w:t>”</w:t>
+        <w:rPr>
+          <w:highlight w:val="yellow"/>
+        </w:rPr>
+        <w:t xml:space="preserve"> = “11 Ind. J. Global Legal Stud. 57 (2004)”</w:t>
       </w:r>
     </w:p>
     <w:p>
@@ -4374,6 +4380,7 @@
     <w:lsdException w:name="HTML Sample" w:semiHidden="1" w:unhideWhenUsed="1"/>
     <w:lsdException w:name="HTML Typewriter" w:semiHidden="1" w:unhideWhenUsed="1"/>
     <w:lsdException w:name="HTML Variable" w:semiHidden="1" w:unhideWhenUsed="1"/>
+    <w:lsdException w:name="Normal Table" w:semiHidden="1" w:unhideWhenUsed="1"/>
     <w:lsdException w:name="annotation subject" w:semiHidden="1" w:unhideWhenUsed="1"/>
     <w:lsdException w:name="No List" w:semiHidden="1" w:unhideWhenUsed="1"/>
     <w:lsdException w:name="Outline List 1" w:semiHidden="1" w:unhideWhenUsed="1"/>
@@ -4416,8 +4423,11 @@
     <w:lsdException w:name="Table Contemporary" w:semiHidden="1" w:unhideWhenUsed="1"/>
     <w:lsdException w:name="Table Elegant" w:semiHidden="1" w:unhideWhenUsed="1"/>
     <w:lsdException w:name="Table Professional" w:semiHidden="1" w:unhideWhenUsed="1"/>
+    <w:lsdException w:name="Table Subtle 1" w:semiHidden="1" w:unhideWhenUsed="1"/>
     <w:lsdException w:name="Table Subtle 2" w:semiHidden="1" w:unhideWhenUsed="1"/>
     <w:lsdException w:name="Table Web 1" w:semiHidden="1" w:unhideWhenUsed="1"/>
+    <w:lsdException w:name="Table Web 2" w:semiHidden="1" w:unhideWhenUsed="1"/>
+    <w:lsdException w:name="Table Web 3" w:semiHidden="1" w:unhideWhenUsed="1"/>
     <w:lsdException w:name="Balloon Text" w:semiHidden="1" w:unhideWhenUsed="1"/>
     <w:lsdException w:name="Table Grid" w:uiPriority="39"/>
     <w:lsdException w:name="Table Theme" w:semiHidden="1" w:unhideWhenUsed="1"/>

</xml_diff>